<commit_message>
update conference abstract style
</commit_message>
<xml_diff>
--- a/inst/rmarkdown/templates/abstract/resources/style-reference.docx
+++ b/inst/rmarkdown/templates/abstract/resources/style-reference.docx
@@ -1,523 +1,21 @@
 
 <file path=word/document.xml><?xml version="1.0" encoding="utf-8"?>
-<w:document xmlns:wpc="http://schemas.microsoft.com/office/word/2010/wordprocessingCanvas" xmlns:mc="http://schemas.openxmlformats.org/markup-compatibility/2006" xmlns:o="urn:schemas-microsoft-com:office:office" xmlns:r="http://schemas.openxmlformats.org/officeDocument/2006/relationships" xmlns:m="http://schemas.openxmlformats.org/officeDocument/2006/math" xmlns:v="urn:schemas-microsoft-com:vml" xmlns:wp14="http://schemas.microsoft.com/office/word/2010/wordprocessingDrawing" xmlns:wp="http://schemas.openxmlformats.org/drawingml/2006/wordprocessingDrawing" xmlns:w10="urn:schemas-microsoft-com:office:word" xmlns:w="http://schemas.openxmlformats.org/wordprocessingml/2006/main" xmlns:w14="http://schemas.microsoft.com/office/word/2010/wordml" xmlns:wpg="http://schemas.microsoft.com/office/word/2010/wordprocessingGroup" xmlns:wpi="http://schemas.microsoft.com/office/word/2010/wordprocessingInk" xmlns:wne="http://schemas.microsoft.com/office/word/2006/wordml" xmlns:wps="http://schemas.microsoft.com/office/word/2010/wordprocessingShape" mc:Ignorable="w14 wp14">
+<w:document xmlns:wpc="http://schemas.microsoft.com/office/word/2010/wordprocessingCanvas" xmlns:cx="http://schemas.microsoft.com/office/drawing/2014/chartex" xmlns:cx1="http://schemas.microsoft.com/office/drawing/2015/9/8/chartex" xmlns:mc="http://schemas.openxmlformats.org/markup-compatibility/2006" xmlns:o="urn:schemas-microsoft-com:office:office" xmlns:r="http://schemas.openxmlformats.org/officeDocument/2006/relationships" xmlns:m="http://schemas.openxmlformats.org/officeDocument/2006/math" xmlns:v="urn:schemas-microsoft-com:vml" xmlns:wp14="http://schemas.microsoft.com/office/word/2010/wordprocessingDrawing" xmlns:wp="http://schemas.openxmlformats.org/drawingml/2006/wordprocessingDrawing" xmlns:w10="urn:schemas-microsoft-com:office:word" xmlns:w="http://schemas.openxmlformats.org/wordprocessingml/2006/main" xmlns:w14="http://schemas.microsoft.com/office/word/2010/wordml" xmlns:w15="http://schemas.microsoft.com/office/word/2012/wordml" xmlns:w16se="http://schemas.microsoft.com/office/word/2015/wordml/symex" xmlns:wpg="http://schemas.microsoft.com/office/word/2010/wordprocessingGroup" xmlns:wpi="http://schemas.microsoft.com/office/word/2010/wordprocessingInk" xmlns:wne="http://schemas.microsoft.com/office/word/2006/wordml" xmlns:wps="http://schemas.microsoft.com/office/word/2010/wordprocessingShape" mc:Ignorable="w14 w15 w16se wp14">
   <w:body>
     <w:p>
       <w:pPr>
         <w:pStyle w:val="Title"/>
       </w:pPr>
       <w:r>
-        <w:t>Draft Paper</w:t>
+        <w:t>KConFab Abstract - Reviewing the NIH GWAS Catalog to identify candidate malignancies ready for clinical PRS assessment</w:t>
       </w:r>
     </w:p>
     <w:p>
       <w:pPr>
-        <w:pStyle w:val="Date"/>
+        <w:pStyle w:val="Author"/>
       </w:pPr>
       <w:r>
-        <w:t>March 29, 2019</w:t>
-      </w:r>
-    </w:p>
-    <w:p>
-      <w:pPr>
-        <w:pStyle w:val="Abstract"/>
-      </w:pPr>
-      <w:r>
-        <w:t>This is the abstract.</w:t>
-      </w:r>
-      <w:bookmarkStart w:id="0" w:name="_GoBack"/>
-      <w:bookmarkEnd w:id="0"/>
-    </w:p>
-    <w:sdt>
-      <w:sdtPr>
-        <w:rPr>
-          <w:rFonts w:eastAsiaTheme="minorHAnsi" w:cstheme="minorBidi"/>
-          <w:b w:val="0"/>
-          <w:sz w:val="24"/>
-          <w:szCs w:val="24"/>
-        </w:rPr>
-        <w:id w:val="547036343"/>
-        <w:docPartObj>
-          <w:docPartGallery w:val="Table of Contents"/>
-          <w:docPartUnique/>
-        </w:docPartObj>
-      </w:sdtPr>
-      <w:sdtEndPr/>
-      <w:sdtContent>
-        <w:p>
-          <w:pPr>
-            <w:pStyle w:val="TOCHeading"/>
-          </w:pPr>
-          <w:r>
-            <w:t>Table of Contents</w:t>
-          </w:r>
-        </w:p>
-        <w:p>
-          <w:pPr>
-            <w:pStyle w:val="TOC1"/>
-            <w:tabs>
-              <w:tab w:val="right" w:leader="dot" w:pos="9350"/>
-            </w:tabs>
-            <w:rPr>
-              <w:rFonts w:eastAsiaTheme="minorEastAsia"/>
-              <w:noProof/>
-              <w:sz w:val="22"/>
-              <w:szCs w:val="22"/>
-              <w:lang w:val="en-AU" w:eastAsia="en-AU"/>
-            </w:rPr>
-          </w:pPr>
-          <w:r>
-            <w:fldChar w:fldCharType="begin"/>
-          </w:r>
-          <w:r>
-            <w:instrText>TOC \o "1-3" \h \z \u</w:instrText>
-          </w:r>
-          <w:r>
-            <w:fldChar w:fldCharType="separate"/>
-          </w:r>
-          <w:hyperlink w:anchor="_Toc4766758" w:history="1">
-            <w:r>
-              <w:rPr>
-                <w:rStyle w:val="Hyperlink"/>
-                <w:noProof/>
-              </w:rPr>
-              <w:t>Introduction</w:t>
-            </w:r>
-            <w:r>
-              <w:rPr>
-                <w:noProof/>
-                <w:webHidden/>
-              </w:rPr>
-              <w:tab/>
-            </w:r>
-            <w:r>
-              <w:rPr>
-                <w:noProof/>
-                <w:webHidden/>
-              </w:rPr>
-              <w:fldChar w:fldCharType="begin"/>
-            </w:r>
-            <w:r>
-              <w:rPr>
-                <w:noProof/>
-                <w:webHidden/>
-              </w:rPr>
-              <w:instrText xml:space="preserve"> PAGEREF _Toc4766758 \h </w:instrText>
-            </w:r>
-            <w:r>
-              <w:rPr>
-                <w:noProof/>
-                <w:webHidden/>
-              </w:rPr>
-            </w:r>
-            <w:r>
-              <w:rPr>
-                <w:noProof/>
-                <w:webHidden/>
-              </w:rPr>
-              <w:fldChar w:fldCharType="separate"/>
-            </w:r>
-            <w:r>
-              <w:rPr>
-                <w:noProof/>
-                <w:webHidden/>
-              </w:rPr>
-              <w:t>1</w:t>
-            </w:r>
-            <w:r>
-              <w:rPr>
-                <w:noProof/>
-                <w:webHidden/>
-              </w:rPr>
-              <w:fldChar w:fldCharType="end"/>
-            </w:r>
-          </w:hyperlink>
-        </w:p>
-        <w:p>
-          <w:pPr>
-            <w:pStyle w:val="TOC1"/>
-            <w:tabs>
-              <w:tab w:val="right" w:leader="dot" w:pos="9350"/>
-            </w:tabs>
-            <w:rPr>
-              <w:rFonts w:eastAsiaTheme="minorEastAsia"/>
-              <w:noProof/>
-              <w:sz w:val="22"/>
-              <w:szCs w:val="22"/>
-              <w:lang w:val="en-AU" w:eastAsia="en-AU"/>
-            </w:rPr>
-          </w:pPr>
-          <w:hyperlink w:anchor="_Toc4766759" w:history="1">
-            <w:r>
-              <w:rPr>
-                <w:rStyle w:val="Hyperlink"/>
-                <w:noProof/>
-              </w:rPr>
-              <w:t>Results</w:t>
-            </w:r>
-            <w:r>
-              <w:rPr>
-                <w:noProof/>
-                <w:webHidden/>
-              </w:rPr>
-              <w:tab/>
-            </w:r>
-            <w:r>
-              <w:rPr>
-                <w:noProof/>
-                <w:webHidden/>
-              </w:rPr>
-              <w:fldChar w:fldCharType="begin"/>
-            </w:r>
-            <w:r>
-              <w:rPr>
-                <w:noProof/>
-                <w:webHidden/>
-              </w:rPr>
-              <w:instrText xml:space="preserve"> PAGEREF _Toc4766759 \h </w:instrText>
-            </w:r>
-            <w:r>
-              <w:rPr>
-                <w:noProof/>
-                <w:webHidden/>
-              </w:rPr>
-            </w:r>
-            <w:r>
-              <w:rPr>
-                <w:noProof/>
-                <w:webHidden/>
-              </w:rPr>
-              <w:fldChar w:fldCharType="separate"/>
-            </w:r>
-            <w:r>
-              <w:rPr>
-                <w:noProof/>
-                <w:webHidden/>
-              </w:rPr>
-              <w:t>1</w:t>
-            </w:r>
-            <w:r>
-              <w:rPr>
-                <w:noProof/>
-                <w:webHidden/>
-              </w:rPr>
-              <w:fldChar w:fldCharType="end"/>
-            </w:r>
-          </w:hyperlink>
-        </w:p>
-        <w:p>
-          <w:pPr>
-            <w:pStyle w:val="TOC1"/>
-            <w:tabs>
-              <w:tab w:val="right" w:leader="dot" w:pos="9350"/>
-            </w:tabs>
-            <w:rPr>
-              <w:rFonts w:eastAsiaTheme="minorEastAsia"/>
-              <w:noProof/>
-              <w:sz w:val="22"/>
-              <w:szCs w:val="22"/>
-              <w:lang w:val="en-AU" w:eastAsia="en-AU"/>
-            </w:rPr>
-          </w:pPr>
-          <w:hyperlink w:anchor="_Toc4766760" w:history="1">
-            <w:r>
-              <w:rPr>
-                <w:rStyle w:val="Hyperlink"/>
-                <w:noProof/>
-              </w:rPr>
-              <w:t>Methods</w:t>
-            </w:r>
-            <w:r>
-              <w:rPr>
-                <w:noProof/>
-                <w:webHidden/>
-              </w:rPr>
-              <w:tab/>
-            </w:r>
-            <w:r>
-              <w:rPr>
-                <w:noProof/>
-                <w:webHidden/>
-              </w:rPr>
-              <w:fldChar w:fldCharType="begin"/>
-            </w:r>
-            <w:r>
-              <w:rPr>
-                <w:noProof/>
-                <w:webHidden/>
-              </w:rPr>
-              <w:instrText xml:space="preserve"> PAGEREF _Toc4766760 \h </w:instrText>
-            </w:r>
-            <w:r>
-              <w:rPr>
-                <w:noProof/>
-                <w:webHidden/>
-              </w:rPr>
-            </w:r>
-            <w:r>
-              <w:rPr>
-                <w:noProof/>
-                <w:webHidden/>
-              </w:rPr>
-              <w:fldChar w:fldCharType="separate"/>
-            </w:r>
-            <w:r>
-              <w:rPr>
-                <w:noProof/>
-                <w:webHidden/>
-              </w:rPr>
-              <w:t>1</w:t>
-            </w:r>
-            <w:r>
-              <w:rPr>
-                <w:noProof/>
-                <w:webHidden/>
-              </w:rPr>
-              <w:fldChar w:fldCharType="end"/>
-            </w:r>
-          </w:hyperlink>
-        </w:p>
-        <w:p>
-          <w:pPr>
-            <w:pStyle w:val="TOC1"/>
-            <w:tabs>
-              <w:tab w:val="right" w:leader="dot" w:pos="9350"/>
-            </w:tabs>
-            <w:rPr>
-              <w:rFonts w:eastAsiaTheme="minorEastAsia"/>
-              <w:noProof/>
-              <w:sz w:val="22"/>
-              <w:szCs w:val="22"/>
-              <w:lang w:val="en-AU" w:eastAsia="en-AU"/>
-            </w:rPr>
-          </w:pPr>
-          <w:hyperlink w:anchor="_Toc4766761" w:history="1">
-            <w:r>
-              <w:rPr>
-                <w:rStyle w:val="Hyperlink"/>
-                <w:noProof/>
-              </w:rPr>
-              <w:t>Discussion</w:t>
-            </w:r>
-            <w:r>
-              <w:rPr>
-                <w:noProof/>
-                <w:webHidden/>
-              </w:rPr>
-              <w:tab/>
-            </w:r>
-            <w:r>
-              <w:rPr>
-                <w:noProof/>
-                <w:webHidden/>
-              </w:rPr>
-              <w:fldChar w:fldCharType="begin"/>
-            </w:r>
-            <w:r>
-              <w:rPr>
-                <w:noProof/>
-                <w:webHidden/>
-              </w:rPr>
-              <w:instrText xml:space="preserve"> PAGEREF _Toc4766761 \h </w:instrText>
-            </w:r>
-            <w:r>
-              <w:rPr>
-                <w:noProof/>
-                <w:webHidden/>
-              </w:rPr>
-            </w:r>
-            <w:r>
-              <w:rPr>
-                <w:noProof/>
-                <w:webHidden/>
-              </w:rPr>
-              <w:fldChar w:fldCharType="separate"/>
-            </w:r>
-            <w:r>
-              <w:rPr>
-                <w:noProof/>
-                <w:webHidden/>
-              </w:rPr>
-              <w:t>1</w:t>
-            </w:r>
-            <w:r>
-              <w:rPr>
-                <w:noProof/>
-                <w:webHidden/>
-              </w:rPr>
-              <w:fldChar w:fldCharType="end"/>
-            </w:r>
-          </w:hyperlink>
-        </w:p>
-        <w:p>
-          <w:pPr>
-            <w:pStyle w:val="TOC1"/>
-            <w:tabs>
-              <w:tab w:val="right" w:leader="dot" w:pos="9350"/>
-            </w:tabs>
-            <w:rPr>
-              <w:rFonts w:eastAsiaTheme="minorEastAsia"/>
-              <w:noProof/>
-              <w:sz w:val="22"/>
-              <w:szCs w:val="22"/>
-              <w:lang w:val="en-AU" w:eastAsia="en-AU"/>
-            </w:rPr>
-          </w:pPr>
-          <w:hyperlink w:anchor="_Toc4766762" w:history="1">
-            <w:r>
-              <w:rPr>
-                <w:rStyle w:val="Hyperlink"/>
-                <w:noProof/>
-              </w:rPr>
-              <w:t>Conclusion</w:t>
-            </w:r>
-            <w:r>
-              <w:rPr>
-                <w:noProof/>
-                <w:webHidden/>
-              </w:rPr>
-              <w:tab/>
-            </w:r>
-            <w:r>
-              <w:rPr>
-                <w:noProof/>
-                <w:webHidden/>
-              </w:rPr>
-              <w:fldChar w:fldCharType="begin"/>
-            </w:r>
-            <w:r>
-              <w:rPr>
-                <w:noProof/>
-                <w:webHidden/>
-              </w:rPr>
-              <w:instrText xml:space="preserve"> PAGEREF _Toc4766762 \h </w:instrText>
-            </w:r>
-            <w:r>
-              <w:rPr>
-                <w:noProof/>
-                <w:webHidden/>
-              </w:rPr>
-            </w:r>
-            <w:r>
-              <w:rPr>
-                <w:noProof/>
-                <w:webHidden/>
-              </w:rPr>
-              <w:fldChar w:fldCharType="separate"/>
-            </w:r>
-            <w:r>
-              <w:rPr>
-                <w:noProof/>
-                <w:webHidden/>
-              </w:rPr>
-              <w:t>1</w:t>
-            </w:r>
-            <w:r>
-              <w:rPr>
-                <w:noProof/>
-                <w:webHidden/>
-              </w:rPr>
-              <w:fldChar w:fldCharType="end"/>
-            </w:r>
-          </w:hyperlink>
-        </w:p>
-        <w:p>
-          <w:pPr>
-            <w:pStyle w:val="TOC1"/>
-            <w:tabs>
-              <w:tab w:val="right" w:leader="dot" w:pos="9350"/>
-            </w:tabs>
-            <w:rPr>
-              <w:rFonts w:eastAsiaTheme="minorEastAsia"/>
-              <w:noProof/>
-              <w:sz w:val="22"/>
-              <w:szCs w:val="22"/>
-              <w:lang w:val="en-AU" w:eastAsia="en-AU"/>
-            </w:rPr>
-          </w:pPr>
-          <w:hyperlink w:anchor="_Toc4766763" w:history="1">
-            <w:r>
-              <w:rPr>
-                <w:rStyle w:val="Hyperlink"/>
-                <w:noProof/>
-              </w:rPr>
-              <w:t>Bibliography</w:t>
-            </w:r>
-            <w:r>
-              <w:rPr>
-                <w:noProof/>
-                <w:webHidden/>
-              </w:rPr>
-              <w:tab/>
-            </w:r>
-            <w:r>
-              <w:rPr>
-                <w:noProof/>
-                <w:webHidden/>
-              </w:rPr>
-              <w:fldChar w:fldCharType="begin"/>
-            </w:r>
-            <w:r>
-              <w:rPr>
-                <w:noProof/>
-                <w:webHidden/>
-              </w:rPr>
-              <w:instrText xml:space="preserve"> PAGEREF _Toc4766763 \h </w:instrText>
-            </w:r>
-            <w:r>
-              <w:rPr>
-                <w:noProof/>
-                <w:webHidden/>
-              </w:rPr>
-            </w:r>
-            <w:r>
-              <w:rPr>
-                <w:noProof/>
-                <w:webHidden/>
-              </w:rPr>
-              <w:fldChar w:fldCharType="separate"/>
-            </w:r>
-            <w:r>
-              <w:rPr>
-                <w:noProof/>
-                <w:webHidden/>
-              </w:rPr>
-              <w:t>2</w:t>
-            </w:r>
-            <w:r>
-              <w:rPr>
-                <w:noProof/>
-                <w:webHidden/>
-              </w:rPr>
-              <w:fldChar w:fldCharType="end"/>
-            </w:r>
-          </w:hyperlink>
-        </w:p>
-        <w:p>
-          <w:r>
-            <w:fldChar w:fldCharType="end"/>
-          </w:r>
-        </w:p>
-      </w:sdtContent>
-    </w:sdt>
-    <w:p>
-      <w:pPr>
-        <w:pStyle w:val="Heading1"/>
-      </w:pPr>
-      <w:bookmarkStart w:id="1" w:name="introduction"/>
-      <w:bookmarkStart w:id="2" w:name="_Toc4766758"/>
-      <w:bookmarkEnd w:id="1"/>
-      <w:r>
-        <w:t>Introduction</w:t>
-      </w:r>
-      <w:bookmarkEnd w:id="2"/>
-    </w:p>
-    <w:p>
-      <w:pPr>
-        <w:pStyle w:val="FirstParagraph"/>
-      </w:pPr>
-      <w:r>
-        <w:t>This is a statement with a reference</w:t>
+        <w:t>, and First Author</w:t>
       </w:r>
       <w:r>
         <w:rPr>
@@ -525,83 +23,168 @@
         </w:rPr>
         <w:t>1</w:t>
       </w:r>
+    </w:p>
+    <w:p>
+      <w:pPr>
+        <w:pStyle w:val="FirstParagraph"/>
+      </w:pPr>
       <w:r>
-        <w:t>.</w:t>
+        <w:rPr>
+          <w:vertAlign w:val="superscript"/>
+        </w:rPr>
+        <w:t>1</w:t>
+      </w:r>
+      <w:r>
+        <w:t xml:space="preserve"> </w:t>
+      </w:r>
+      <w:r>
+        <w:t>The Parkville Familial Cancer Centre, Peter MacCallum Cancer Centre and The Royal Melbourne Hospital, Melbourne, Victoria, Australia, 3000</w:t>
       </w:r>
     </w:p>
     <w:p>
       <w:pPr>
         <w:pStyle w:val="Heading1"/>
       </w:pPr>
-      <w:bookmarkStart w:id="3" w:name="results"/>
-      <w:bookmarkStart w:id="4" w:name="_Toc4766759"/>
+      <w:bookmarkStart w:id="0" w:name="background"/>
+      <w:r>
+        <w:t>Background</w:t>
+      </w:r>
+      <w:bookmarkEnd w:id="0"/>
+    </w:p>
+    <w:p>
+      <w:pPr>
+        <w:pStyle w:val="FirstParagraph"/>
+      </w:pPr>
+      <w:r>
+        <w:t>The annual cost of cancer treatment in Australia amounts to billions of dollars worth of burden on the hea</w:t>
+      </w:r>
+      <w:r>
+        <w:t>lth system. Successful identification and targeted screening of those most at risk offers a far more cost-effective means of reducing cancer burden. Compared to existing risk estimation methods that rely primarily on family-history, Polygenic Risk Assessme</w:t>
+      </w:r>
+      <w:r>
+        <w:t>nt offers the potential for a far more precise and personalised mechanism for determining an individual’s cancer risk, even in the absence of a significant family history.</w:t>
+      </w:r>
+    </w:p>
+    <w:p>
+      <w:pPr>
+        <w:pStyle w:val="BodyText"/>
+      </w:pPr>
+      <w:r>
+        <w:t>To determine which malignancies are ready for clinical polygenic risk assessment, we</w:t>
+      </w:r>
+      <w:r>
+        <w:t xml:space="preserve"> are analysing the NHGRI-EBI Catalog of published genome-wide association studies, applying </w:t>
+      </w:r>
+      <w:r>
+        <w:rPr>
+          <w:i/>
+        </w:rPr>
+        <w:t>blah</w:t>
+      </w:r>
+      <w:r>
+        <w:t xml:space="preserve"> criteria to identify </w:t>
+      </w:r>
+      <w:r>
+        <w:t>malignancies</w:t>
+      </w:r>
+      <w:r>
+        <w:t xml:space="preserve"> with robust evidence suggesting the polygenic component of their risk is reliably quantifiable.</w:t>
+      </w:r>
+    </w:p>
+    <w:p>
+      <w:pPr>
+        <w:pStyle w:val="Heading1"/>
+      </w:pPr>
+      <w:bookmarkStart w:id="1" w:name="methods"/>
+      <w:r>
+        <w:t>Methods</w:t>
+      </w:r>
+      <w:bookmarkEnd w:id="1"/>
+    </w:p>
+    <w:p>
+      <w:pPr>
+        <w:pStyle w:val="FirstParagraph"/>
+      </w:pPr>
+      <w:r>
+        <w:t>Up-to-date publicatio</w:t>
+      </w:r>
+      <w:r>
+        <w:t xml:space="preserve">n data for all studies recorded in the GWAS Catalog was obtained using the </w:t>
+      </w:r>
+      <w:r>
+        <w:rPr>
+          <w:b/>
+        </w:rPr>
+        <w:t>gwascat</w:t>
+      </w:r>
+      <w:r>
+        <w:t xml:space="preserve"> package available for R via BioConductor. The data were filtered, cleaned and analysed to identify studies reporting Single Nucleotide Polymorphisms (SNPs) associated with a</w:t>
+      </w:r>
+      <w:r>
+        <w:t>n increase in the risk of a particular type of cancer. The reported SNPs for these malignancies were then assessed for validity by .</w:t>
+      </w:r>
+    </w:p>
+    <w:p>
+      <w:pPr>
+        <w:pStyle w:val="Heading1"/>
+      </w:pPr>
+      <w:bookmarkStart w:id="2" w:name="results"/>
+      <w:r>
+        <w:t>Resu</w:t>
+      </w:r>
+      <w:bookmarkStart w:id="3" w:name="_GoBack"/>
       <w:bookmarkEnd w:id="3"/>
       <w:r>
-        <w:t>Results</w:t>
+        <w:t>lts</w:t>
+      </w:r>
+      <w:bookmarkEnd w:id="2"/>
+    </w:p>
+    <w:p>
+      <w:pPr>
+        <w:pStyle w:val="Heading1"/>
+      </w:pPr>
+      <w:bookmarkStart w:id="4" w:name="conclusion"/>
+      <w:r>
+        <w:t>Conclusion</w:t>
       </w:r>
       <w:bookmarkEnd w:id="4"/>
     </w:p>
     <w:p>
       <w:pPr>
-        <w:pStyle w:val="Heading1"/>
-      </w:pPr>
-      <w:bookmarkStart w:id="5" w:name="methods"/>
-      <w:bookmarkStart w:id="6" w:name="_Toc4766760"/>
-      <w:bookmarkEnd w:id="5"/>
+        <w:pStyle w:val="FirstParagraph"/>
+      </w:pPr>
       <w:r>
-        <w:t>Methods</w:t>
+        <w:t xml:space="preserve">SNPs predisposing risk to </w:t>
       </w:r>
-      <w:bookmarkEnd w:id="6"/>
-    </w:p>
-    <w:p>
-      <w:pPr>
-        <w:pStyle w:val="Heading1"/>
-      </w:pPr>
-      <w:bookmarkStart w:id="7" w:name="discussion"/>
-      <w:bookmarkStart w:id="8" w:name="_Toc4766761"/>
-      <w:bookmarkEnd w:id="7"/>
       <w:r>
-        <w:t>Discussion</w:t>
+        <w:rPr>
+          <w:b/>
+        </w:rPr>
+        <w:t>blah</w:t>
       </w:r>
-      <w:bookmarkEnd w:id="8"/>
-    </w:p>
-    <w:p>
-      <w:pPr>
-        <w:pStyle w:val="Heading1"/>
-      </w:pPr>
-      <w:bookmarkStart w:id="9" w:name="conclusion"/>
-      <w:bookmarkStart w:id="10" w:name="_Toc4766762"/>
-      <w:bookmarkEnd w:id="9"/>
       <w:r>
-        <w:t>Conclusion</w:t>
+        <w:t xml:space="preserve"> </w:t>
       </w:r>
-      <w:bookmarkEnd w:id="10"/>
-    </w:p>
-    <w:p>
-      <w:pPr>
-        <w:pStyle w:val="Heading5"/>
-      </w:pPr>
-      <w:bookmarkStart w:id="11" w:name="section"/>
-      <w:bookmarkEnd w:id="11"/>
-    </w:p>
-    <w:p>
-      <w:pPr>
-        <w:pStyle w:val="Heading1"/>
-      </w:pPr>
-      <w:bookmarkStart w:id="12" w:name="bibliography"/>
-      <w:bookmarkStart w:id="13" w:name="_Toc4766763"/>
-      <w:bookmarkEnd w:id="12"/>
       <w:r>
-        <w:t>Bibliography</w:t>
+        <w:rPr>
+          <w:vertAlign w:val="subscript"/>
+        </w:rPr>
+        <w:t>blah</w:t>
       </w:r>
-      <w:bookmarkEnd w:id="13"/>
-    </w:p>
-    <w:p>
-      <w:pPr>
-        <w:pStyle w:val="Bibliography"/>
-      </w:pPr>
       <w:r>
-        <w:t xml:space="preserve">1. Author A. An Article. Journal of Academic Journals. 2019;1(1):1. </w:t>
+        <w:t xml:space="preserve"> and </w:t>
+      </w:r>
+      <w:r>
+        <w:rPr>
+          <w:i/>
+        </w:rPr>
+        <w:t>blah</w:t>
+      </w:r>
+      <w:r>
+        <w:t xml:space="preserve"> cancers were found to be have robust representation within </w:t>
+      </w:r>
+      <w:r>
+        <w:t>the GWAS catalog, indicating that there may be sufficient data available to</w:t>
       </w:r>
     </w:p>
     <w:sectPr>
@@ -614,7 +197,7 @@
 </file>
 
 <file path=word/endnotes.xml><?xml version="1.0" encoding="utf-8"?>
-<w:endnotes xmlns:wpc="http://schemas.microsoft.com/office/word/2010/wordprocessingCanvas" xmlns:mc="http://schemas.openxmlformats.org/markup-compatibility/2006" xmlns:o="urn:schemas-microsoft-com:office:office" xmlns:r="http://schemas.openxmlformats.org/officeDocument/2006/relationships" xmlns:m="http://schemas.openxmlformats.org/officeDocument/2006/math" xmlns:v="urn:schemas-microsoft-com:vml" xmlns:wp14="http://schemas.microsoft.com/office/word/2010/wordprocessingDrawing" xmlns:wp="http://schemas.openxmlformats.org/drawingml/2006/wordprocessingDrawing" xmlns:w10="urn:schemas-microsoft-com:office:word" xmlns:w="http://schemas.openxmlformats.org/wordprocessingml/2006/main" xmlns:w14="http://schemas.microsoft.com/office/word/2010/wordml" xmlns:wpg="http://schemas.microsoft.com/office/word/2010/wordprocessingGroup" xmlns:wpi="http://schemas.microsoft.com/office/word/2010/wordprocessingInk" xmlns:wne="http://schemas.microsoft.com/office/word/2006/wordml" xmlns:wps="http://schemas.microsoft.com/office/word/2010/wordprocessingShape" mc:Ignorable="w14 wp14">
+<w:endnotes xmlns:wpc="http://schemas.microsoft.com/office/word/2010/wordprocessingCanvas" xmlns:cx="http://schemas.microsoft.com/office/drawing/2014/chartex" xmlns:cx1="http://schemas.microsoft.com/office/drawing/2015/9/8/chartex" xmlns:mc="http://schemas.openxmlformats.org/markup-compatibility/2006" xmlns:o="urn:schemas-microsoft-com:office:office" xmlns:r="http://schemas.openxmlformats.org/officeDocument/2006/relationships" xmlns:m="http://schemas.openxmlformats.org/officeDocument/2006/math" xmlns:v="urn:schemas-microsoft-com:vml" xmlns:wp14="http://schemas.microsoft.com/office/word/2010/wordprocessingDrawing" xmlns:wp="http://schemas.openxmlformats.org/drawingml/2006/wordprocessingDrawing" xmlns:w10="urn:schemas-microsoft-com:office:word" xmlns:w="http://schemas.openxmlformats.org/wordprocessingml/2006/main" xmlns:w14="http://schemas.microsoft.com/office/word/2010/wordml" xmlns:w15="http://schemas.microsoft.com/office/word/2012/wordml" xmlns:w16se="http://schemas.microsoft.com/office/word/2015/wordml/symex" xmlns:wpg="http://schemas.microsoft.com/office/word/2010/wordprocessingGroup" xmlns:wpi="http://schemas.microsoft.com/office/word/2010/wordprocessingInk" xmlns:wne="http://schemas.microsoft.com/office/word/2006/wordml" xmlns:wps="http://schemas.microsoft.com/office/word/2010/wordprocessingShape" mc:Ignorable="w14 w15 w16se wp14">
   <w:endnote w:type="separator" w:id="-1">
     <w:p>
       <w:pPr>
@@ -639,7 +222,7 @@
 </file>
 
 <file path=word/footnotes.xml><?xml version="1.0" encoding="utf-8"?>
-<w:footnotes xmlns:wpc="http://schemas.microsoft.com/office/word/2010/wordprocessingCanvas" xmlns:mc="http://schemas.openxmlformats.org/markup-compatibility/2006" xmlns:o="urn:schemas-microsoft-com:office:office" xmlns:r="http://schemas.openxmlformats.org/officeDocument/2006/relationships" xmlns:m="http://schemas.openxmlformats.org/officeDocument/2006/math" xmlns:v="urn:schemas-microsoft-com:vml" xmlns:wp14="http://schemas.microsoft.com/office/word/2010/wordprocessingDrawing" xmlns:wp="http://schemas.openxmlformats.org/drawingml/2006/wordprocessingDrawing" xmlns:w10="urn:schemas-microsoft-com:office:word" xmlns:w="http://schemas.openxmlformats.org/wordprocessingml/2006/main" xmlns:w14="http://schemas.microsoft.com/office/word/2010/wordml" xmlns:wpg="http://schemas.microsoft.com/office/word/2010/wordprocessingGroup" xmlns:wpi="http://schemas.microsoft.com/office/word/2010/wordprocessingInk" xmlns:wne="http://schemas.microsoft.com/office/word/2006/wordml" xmlns:wps="http://schemas.microsoft.com/office/word/2010/wordprocessingShape" mc:Ignorable="w14 wp14">
+<w:footnotes xmlns:wpc="http://schemas.microsoft.com/office/word/2010/wordprocessingCanvas" xmlns:cx="http://schemas.microsoft.com/office/drawing/2014/chartex" xmlns:cx1="http://schemas.microsoft.com/office/drawing/2015/9/8/chartex" xmlns:mc="http://schemas.openxmlformats.org/markup-compatibility/2006" xmlns:o="urn:schemas-microsoft-com:office:office" xmlns:r="http://schemas.openxmlformats.org/officeDocument/2006/relationships" xmlns:m="http://schemas.openxmlformats.org/officeDocument/2006/math" xmlns:v="urn:schemas-microsoft-com:vml" xmlns:wp14="http://schemas.microsoft.com/office/word/2010/wordprocessingDrawing" xmlns:wp="http://schemas.openxmlformats.org/drawingml/2006/wordprocessingDrawing" xmlns:w10="urn:schemas-microsoft-com:office:word" xmlns:w="http://schemas.openxmlformats.org/wordprocessingml/2006/main" xmlns:w14="http://schemas.microsoft.com/office/word/2010/wordml" xmlns:w15="http://schemas.microsoft.com/office/word/2012/wordml" xmlns:w16se="http://schemas.microsoft.com/office/word/2015/wordml/symex" xmlns:wpg="http://schemas.microsoft.com/office/word/2010/wordprocessingGroup" xmlns:wpi="http://schemas.microsoft.com/office/word/2010/wordprocessingInk" xmlns:wne="http://schemas.microsoft.com/office/word/2006/wordml" xmlns:wps="http://schemas.microsoft.com/office/word/2010/wordprocessingShape" mc:Ignorable="w14 w15 w16se wp14">
   <w:footnote w:type="separator" w:id="-1">
     <w:p>
       <w:r>
@@ -658,8 +241,8 @@
 </file>
 
 <file path=word/numbering.xml><?xml version="1.0" encoding="utf-8"?>
-<w:numbering xmlns:wpc="http://schemas.microsoft.com/office/word/2010/wordprocessingCanvas" xmlns:mc="http://schemas.openxmlformats.org/markup-compatibility/2006" xmlns:o="urn:schemas-microsoft-com:office:office" xmlns:r="http://schemas.openxmlformats.org/officeDocument/2006/relationships" xmlns:m="http://schemas.openxmlformats.org/officeDocument/2006/math" xmlns:v="urn:schemas-microsoft-com:vml" xmlns:wp14="http://schemas.microsoft.com/office/word/2010/wordprocessingDrawing" xmlns:wp="http://schemas.openxmlformats.org/drawingml/2006/wordprocessingDrawing" xmlns:w10="urn:schemas-microsoft-com:office:word" xmlns:w="http://schemas.openxmlformats.org/wordprocessingml/2006/main" xmlns:w14="http://schemas.microsoft.com/office/word/2010/wordml" xmlns:wpg="http://schemas.microsoft.com/office/word/2010/wordprocessingGroup" xmlns:wpi="http://schemas.microsoft.com/office/word/2010/wordprocessingInk" xmlns:wne="http://schemas.microsoft.com/office/word/2006/wordml" xmlns:wps="http://schemas.microsoft.com/office/word/2010/wordprocessingShape" mc:Ignorable="w14 wp14">
-  <w:abstractNum w:abstractNumId="0">
+<w:numbering xmlns:wpc="http://schemas.microsoft.com/office/word/2010/wordprocessingCanvas" xmlns:cx="http://schemas.microsoft.com/office/drawing/2014/chartex" xmlns:cx1="http://schemas.microsoft.com/office/drawing/2015/9/8/chartex" xmlns:mc="http://schemas.openxmlformats.org/markup-compatibility/2006" xmlns:o="urn:schemas-microsoft-com:office:office" xmlns:r="http://schemas.openxmlformats.org/officeDocument/2006/relationships" xmlns:m="http://schemas.openxmlformats.org/officeDocument/2006/math" xmlns:v="urn:schemas-microsoft-com:vml" xmlns:wp14="http://schemas.microsoft.com/office/word/2010/wordprocessingDrawing" xmlns:wp="http://schemas.openxmlformats.org/drawingml/2006/wordprocessingDrawing" xmlns:w10="urn:schemas-microsoft-com:office:word" xmlns:w="http://schemas.openxmlformats.org/wordprocessingml/2006/main" xmlns:w14="http://schemas.microsoft.com/office/word/2010/wordml" xmlns:w15="http://schemas.microsoft.com/office/word/2012/wordml" xmlns:w16se="http://schemas.microsoft.com/office/word/2015/wordml/symex" xmlns:wpg="http://schemas.microsoft.com/office/word/2010/wordprocessingGroup" xmlns:wpi="http://schemas.microsoft.com/office/word/2010/wordprocessingInk" xmlns:wne="http://schemas.microsoft.com/office/word/2006/wordml" xmlns:wps="http://schemas.microsoft.com/office/word/2010/wordprocessingShape" mc:Ignorable="w14 w15 w16se wp14">
+  <w:abstractNum w:abstractNumId="0" w15:restartNumberingAfterBreak="0">
     <w:nsid w:val="92DA9342"/>
     <w:multiLevelType w:val="multilevel"/>
     <w:tmpl w:val="0B6EC832"/>
@@ -758,7 +341,7 @@
       <w:lvlJc w:val="left"/>
     </w:lvl>
   </w:abstractNum>
-  <w:abstractNum w:abstractNumId="1">
+  <w:abstractNum w:abstractNumId="1" w15:restartNumberingAfterBreak="0">
     <w:nsid w:val="9D7FB6A4"/>
     <w:multiLevelType w:val="multilevel"/>
     <w:tmpl w:val="E102AE6A"/>
@@ -857,7 +440,7 @@
       <w:lvlJc w:val="left"/>
     </w:lvl>
   </w:abstractNum>
-  <w:abstractNum w:abstractNumId="2">
+  <w:abstractNum w:abstractNumId="2" w15:restartNumberingAfterBreak="0">
     <w:nsid w:val="A9D5306D"/>
     <w:multiLevelType w:val="multilevel"/>
     <w:tmpl w:val="7B70D364"/>
@@ -949,7 +532,7 @@
       <w:lvlJc w:val="left"/>
     </w:lvl>
   </w:abstractNum>
-  <w:abstractNum w:abstractNumId="3">
+  <w:abstractNum w:abstractNumId="3" w15:restartNumberingAfterBreak="0">
     <w:nsid w:val="BD5969B8"/>
     <w:multiLevelType w:val="multilevel"/>
     <w:tmpl w:val="B30A1A3A"/>
@@ -1041,7 +624,7 @@
       <w:lvlJc w:val="left"/>
     </w:lvl>
   </w:abstractNum>
-  <w:abstractNum w:abstractNumId="4">
+  <w:abstractNum w:abstractNumId="4" w15:restartNumberingAfterBreak="0">
     <w:nsid w:val="C98FCDC0"/>
     <w:multiLevelType w:val="multilevel"/>
     <w:tmpl w:val="B486F3CE"/>
@@ -1140,7 +723,7 @@
       <w:lvlJc w:val="left"/>
     </w:lvl>
   </w:abstractNum>
-  <w:abstractNum w:abstractNumId="5">
+  <w:abstractNum w:abstractNumId="5" w15:restartNumberingAfterBreak="0">
     <w:nsid w:val="DC061A8A"/>
     <w:multiLevelType w:val="multilevel"/>
     <w:tmpl w:val="9FCE0AFC"/>
@@ -1232,7 +815,7 @@
       <w:lvlJc w:val="left"/>
     </w:lvl>
   </w:abstractNum>
-  <w:abstractNum w:abstractNumId="6">
+  <w:abstractNum w:abstractNumId="6" w15:restartNumberingAfterBreak="0">
     <w:nsid w:val="E17F69BA"/>
     <w:multiLevelType w:val="multilevel"/>
     <w:tmpl w:val="6C9E4598"/>
@@ -1324,7 +907,7 @@
       <w:lvlJc w:val="left"/>
     </w:lvl>
   </w:abstractNum>
-  <w:abstractNum w:abstractNumId="7">
+  <w:abstractNum w:abstractNumId="7" w15:restartNumberingAfterBreak="0">
     <w:nsid w:val="E2F92113"/>
     <w:multiLevelType w:val="multilevel"/>
     <w:tmpl w:val="A364D954"/>
@@ -1416,7 +999,7 @@
       <w:lvlJc w:val="left"/>
     </w:lvl>
   </w:abstractNum>
-  <w:abstractNum w:abstractNumId="8">
+  <w:abstractNum w:abstractNumId="8" w15:restartNumberingAfterBreak="0">
     <w:nsid w:val="F93C4AC4"/>
     <w:multiLevelType w:val="multilevel"/>
     <w:tmpl w:val="1C3EEC00"/>
@@ -1515,7 +1098,7 @@
       <w:lvlJc w:val="left"/>
     </w:lvl>
   </w:abstractNum>
-  <w:abstractNum w:abstractNumId="9">
+  <w:abstractNum w:abstractNumId="9" w15:restartNumberingAfterBreak="0">
     <w:nsid w:val="FC3E95E9"/>
     <w:multiLevelType w:val="multilevel"/>
     <w:tmpl w:val="37705448"/>
@@ -1607,7 +1190,7 @@
       <w:lvlJc w:val="left"/>
     </w:lvl>
   </w:abstractNum>
-  <w:abstractNum w:abstractNumId="10">
+  <w:abstractNum w:abstractNumId="10" w15:restartNumberingAfterBreak="0">
     <w:nsid w:val="FFFFFF7C"/>
     <w:multiLevelType w:val="singleLevel"/>
     <w:tmpl w:val="DBDAF62E"/>
@@ -1624,7 +1207,7 @@
       </w:pPr>
     </w:lvl>
   </w:abstractNum>
-  <w:abstractNum w:abstractNumId="11">
+  <w:abstractNum w:abstractNumId="11" w15:restartNumberingAfterBreak="0">
     <w:nsid w:val="FFFFFF7D"/>
     <w:multiLevelType w:val="singleLevel"/>
     <w:tmpl w:val="06F8B252"/>
@@ -1641,7 +1224,7 @@
       </w:pPr>
     </w:lvl>
   </w:abstractNum>
-  <w:abstractNum w:abstractNumId="12">
+  <w:abstractNum w:abstractNumId="12" w15:restartNumberingAfterBreak="0">
     <w:nsid w:val="FFFFFF7E"/>
     <w:multiLevelType w:val="singleLevel"/>
     <w:tmpl w:val="CBE46690"/>
@@ -1658,7 +1241,7 @@
       </w:pPr>
     </w:lvl>
   </w:abstractNum>
-  <w:abstractNum w:abstractNumId="13">
+  <w:abstractNum w:abstractNumId="13" w15:restartNumberingAfterBreak="0">
     <w:nsid w:val="FFFFFF7F"/>
     <w:multiLevelType w:val="singleLevel"/>
     <w:tmpl w:val="341453D6"/>
@@ -1675,7 +1258,7 @@
       </w:pPr>
     </w:lvl>
   </w:abstractNum>
-  <w:abstractNum w:abstractNumId="14">
+  <w:abstractNum w:abstractNumId="14" w15:restartNumberingAfterBreak="0">
     <w:nsid w:val="FFFFFF80"/>
     <w:multiLevelType w:val="singleLevel"/>
     <w:tmpl w:val="F2764AB2"/>
@@ -1695,7 +1278,7 @@
       </w:rPr>
     </w:lvl>
   </w:abstractNum>
-  <w:abstractNum w:abstractNumId="15">
+  <w:abstractNum w:abstractNumId="15" w15:restartNumberingAfterBreak="0">
     <w:nsid w:val="FFFFFF81"/>
     <w:multiLevelType w:val="singleLevel"/>
     <w:tmpl w:val="4B3255A6"/>
@@ -1715,7 +1298,7 @@
       </w:rPr>
     </w:lvl>
   </w:abstractNum>
-  <w:abstractNum w:abstractNumId="16">
+  <w:abstractNum w:abstractNumId="16" w15:restartNumberingAfterBreak="0">
     <w:nsid w:val="FFFFFF82"/>
     <w:multiLevelType w:val="singleLevel"/>
     <w:tmpl w:val="48543F22"/>
@@ -1735,7 +1318,7 @@
       </w:rPr>
     </w:lvl>
   </w:abstractNum>
-  <w:abstractNum w:abstractNumId="17">
+  <w:abstractNum w:abstractNumId="17" w15:restartNumberingAfterBreak="0">
     <w:nsid w:val="FFFFFF83"/>
     <w:multiLevelType w:val="singleLevel"/>
     <w:tmpl w:val="4B16ECA0"/>
@@ -1755,7 +1338,7 @@
       </w:rPr>
     </w:lvl>
   </w:abstractNum>
-  <w:abstractNum w:abstractNumId="18">
+  <w:abstractNum w:abstractNumId="18" w15:restartNumberingAfterBreak="0">
     <w:nsid w:val="FFFFFF88"/>
     <w:multiLevelType w:val="singleLevel"/>
     <w:tmpl w:val="BA1A1A84"/>
@@ -1772,7 +1355,7 @@
       </w:pPr>
     </w:lvl>
   </w:abstractNum>
-  <w:abstractNum w:abstractNumId="19">
+  <w:abstractNum w:abstractNumId="19" w15:restartNumberingAfterBreak="0">
     <w:nsid w:val="FFFFFF89"/>
     <w:multiLevelType w:val="singleLevel"/>
     <w:tmpl w:val="2732F312"/>
@@ -1792,7 +1375,7 @@
       </w:rPr>
     </w:lvl>
   </w:abstractNum>
-  <w:abstractNum w:abstractNumId="20">
+  <w:abstractNum w:abstractNumId="20" w15:restartNumberingAfterBreak="0">
     <w:nsid w:val="164E4F0C"/>
     <w:multiLevelType w:val="multilevel"/>
     <w:tmpl w:val="EF7C05F6"/>
@@ -1884,7 +1467,111 @@
       <w:lvlJc w:val="left"/>
     </w:lvl>
   </w:abstractNum>
-  <w:abstractNum w:abstractNumId="21">
+  <w:abstractNum w:abstractNumId="21" w15:restartNumberingAfterBreak="0">
+    <w:nsid w:val="2C1AE401"/>
+    <w:multiLevelType w:val="multilevel"/>
+    <w:tmpl w:val="E180A1C6"/>
+    <w:lvl w:ilvl="0">
+      <w:numFmt w:val="bullet"/>
+      <w:lvlText w:val=" "/>
+      <w:lvlJc w:val="left"/>
+      <w:pPr>
+        <w:tabs>
+          <w:tab w:val="num" w:pos="0"/>
+        </w:tabs>
+        <w:ind w:left="480" w:hanging="480"/>
+      </w:pPr>
+    </w:lvl>
+    <w:lvl w:ilvl="1">
+      <w:numFmt w:val="bullet"/>
+      <w:lvlText w:val=" "/>
+      <w:lvlJc w:val="left"/>
+      <w:pPr>
+        <w:tabs>
+          <w:tab w:val="num" w:pos="720"/>
+        </w:tabs>
+        <w:ind w:left="1200" w:hanging="480"/>
+      </w:pPr>
+    </w:lvl>
+    <w:lvl w:ilvl="2">
+      <w:numFmt w:val="bullet"/>
+      <w:lvlText w:val=" "/>
+      <w:lvlJc w:val="left"/>
+      <w:pPr>
+        <w:tabs>
+          <w:tab w:val="num" w:pos="1440"/>
+        </w:tabs>
+        <w:ind w:left="1920" w:hanging="480"/>
+      </w:pPr>
+    </w:lvl>
+    <w:lvl w:ilvl="3">
+      <w:numFmt w:val="bullet"/>
+      <w:lvlText w:val=" "/>
+      <w:lvlJc w:val="left"/>
+      <w:pPr>
+        <w:tabs>
+          <w:tab w:val="num" w:pos="2160"/>
+        </w:tabs>
+        <w:ind w:left="2640" w:hanging="480"/>
+      </w:pPr>
+    </w:lvl>
+    <w:lvl w:ilvl="4">
+      <w:numFmt w:val="bullet"/>
+      <w:lvlText w:val=" "/>
+      <w:lvlJc w:val="left"/>
+      <w:pPr>
+        <w:tabs>
+          <w:tab w:val="num" w:pos="2880"/>
+        </w:tabs>
+        <w:ind w:left="3360" w:hanging="480"/>
+      </w:pPr>
+    </w:lvl>
+    <w:lvl w:ilvl="5">
+      <w:numFmt w:val="bullet"/>
+      <w:lvlText w:val=" "/>
+      <w:lvlJc w:val="left"/>
+      <w:pPr>
+        <w:tabs>
+          <w:tab w:val="num" w:pos="3600"/>
+        </w:tabs>
+        <w:ind w:left="4080" w:hanging="480"/>
+      </w:pPr>
+    </w:lvl>
+    <w:lvl w:ilvl="6">
+      <w:numFmt w:val="bullet"/>
+      <w:lvlText w:val=" "/>
+      <w:lvlJc w:val="left"/>
+      <w:pPr>
+        <w:tabs>
+          <w:tab w:val="num" w:pos="4320"/>
+        </w:tabs>
+        <w:ind w:left="4800" w:hanging="480"/>
+      </w:pPr>
+    </w:lvl>
+    <w:lvl w:ilvl="7">
+      <w:numFmt w:val="bullet"/>
+      <w:lvlText w:val=" "/>
+      <w:lvlJc w:val="left"/>
+      <w:pPr>
+        <w:tabs>
+          <w:tab w:val="num" w:pos="5040"/>
+        </w:tabs>
+        <w:ind w:left="5520" w:hanging="480"/>
+      </w:pPr>
+    </w:lvl>
+    <w:lvl w:ilvl="8">
+      <w:numFmt w:val="bullet"/>
+      <w:lvlText w:val=" "/>
+      <w:lvlJc w:val="left"/>
+      <w:pPr>
+        <w:tabs>
+          <w:tab w:val="num" w:pos="5760"/>
+        </w:tabs>
+        <w:ind w:left="6240" w:hanging="480"/>
+      </w:pPr>
+    </w:lvl>
+  </w:abstractNum>
+  <w:abstractNum w:abstractNumId="22" w15:restartNumberingAfterBreak="0">
     <w:nsid w:val="2F75D748"/>
     <w:multiLevelType w:val="multilevel"/>
     <w:tmpl w:val="5F3AB60E"/>
@@ -1976,7 +1663,7 @@
       <w:lvlJc w:val="left"/>
     </w:lvl>
   </w:abstractNum>
-  <w:abstractNum w:abstractNumId="22">
+  <w:abstractNum w:abstractNumId="23" w15:restartNumberingAfterBreak="0">
     <w:nsid w:val="39231960"/>
     <w:multiLevelType w:val="multilevel"/>
     <w:tmpl w:val="E8A23784"/>
@@ -2068,7 +1755,7 @@
       <w:lvlJc w:val="left"/>
     </w:lvl>
   </w:abstractNum>
-  <w:abstractNum w:abstractNumId="23">
+  <w:abstractNum w:abstractNumId="24" w15:restartNumberingAfterBreak="0">
     <w:nsid w:val="5E0BE704"/>
     <w:multiLevelType w:val="multilevel"/>
     <w:tmpl w:val="62CEF2C2"/>
@@ -2160,7 +1847,7 @@
       <w:lvlJc w:val="left"/>
     </w:lvl>
   </w:abstractNum>
-  <w:abstractNum w:abstractNumId="24">
+  <w:abstractNum w:abstractNumId="25" w15:restartNumberingAfterBreak="0">
     <w:nsid w:val="60F59153"/>
     <w:multiLevelType w:val="multilevel"/>
     <w:tmpl w:val="6CE4D158"/>
@@ -2252,7 +1939,7 @@
       <w:lvlJc w:val="left"/>
     </w:lvl>
   </w:abstractNum>
-  <w:abstractNum w:abstractNumId="25">
+  <w:abstractNum w:abstractNumId="26" w15:restartNumberingAfterBreak="0">
     <w:nsid w:val="6E474F95"/>
     <w:multiLevelType w:val="multilevel"/>
     <w:tmpl w:val="838C1CE8"/>
@@ -2344,7 +2031,7 @@
       <w:lvlJc w:val="left"/>
     </w:lvl>
   </w:abstractNum>
-  <w:abstractNum w:abstractNumId="26">
+  <w:abstractNum w:abstractNumId="27" w15:restartNumberingAfterBreak="0">
     <w:nsid w:val="70C9176B"/>
     <w:multiLevelType w:val="multilevel"/>
     <w:tmpl w:val="AB0695EE"/>
@@ -2443,7 +2130,7 @@
       <w:lvlJc w:val="left"/>
     </w:lvl>
   </w:abstractNum>
-  <w:abstractNum w:abstractNumId="27">
+  <w:abstractNum w:abstractNumId="28" w15:restartNumberingAfterBreak="0">
     <w:nsid w:val="77457679"/>
     <w:multiLevelType w:val="multilevel"/>
     <w:tmpl w:val="51E66846"/>
@@ -2539,7 +2226,7 @@
     <w:abstractNumId w:val="6"/>
   </w:num>
   <w:num w:numId="2">
-    <w:abstractNumId w:val="23"/>
+    <w:abstractNumId w:val="24"/>
   </w:num>
   <w:num w:numId="3">
     <w:abstractNumId w:val="5"/>
@@ -2614,10 +2301,10 @@
     <w:abstractNumId w:val="3"/>
   </w:num>
   <w:num w:numId="20">
-    <w:abstractNumId w:val="24"/>
+    <w:abstractNumId w:val="25"/>
   </w:num>
   <w:num w:numId="21">
-    <w:abstractNumId w:val="26"/>
+    <w:abstractNumId w:val="27"/>
     <w:lvlOverride w:ilvl="0">
       <w:startOverride w:val="1"/>
     </w:lvlOverride>
@@ -2671,10 +2358,10 @@
     </w:lvlOverride>
   </w:num>
   <w:num w:numId="25">
-    <w:abstractNumId w:val="21"/>
+    <w:abstractNumId w:val="22"/>
   </w:num>
   <w:num w:numId="26">
-    <w:abstractNumId w:val="22"/>
+    <w:abstractNumId w:val="23"/>
   </w:num>
   <w:num w:numId="27">
     <w:abstractNumId w:val="8"/>
@@ -2701,10 +2388,10 @@
     </w:lvlOverride>
   </w:num>
   <w:num w:numId="28">
-    <w:abstractNumId w:val="25"/>
+    <w:abstractNumId w:val="26"/>
   </w:num>
   <w:num w:numId="29">
-    <w:abstractNumId w:val="27"/>
+    <w:abstractNumId w:val="28"/>
   </w:num>
   <w:num w:numId="30">
     <w:abstractNumId w:val="1"/>
@@ -2736,11 +2423,14 @@
   <w:num w:numId="32">
     <w:abstractNumId w:val="2"/>
   </w:num>
+  <w:num w:numId="33">
+    <w:abstractNumId w:val="21"/>
+  </w:num>
 </w:numbering>
 </file>
 
 <file path=word/styles.xml><?xml version="1.0" encoding="utf-8"?>
-<w:styles xmlns:mc="http://schemas.openxmlformats.org/markup-compatibility/2006" xmlns:r="http://schemas.openxmlformats.org/officeDocument/2006/relationships" xmlns:w="http://schemas.openxmlformats.org/wordprocessingml/2006/main" xmlns:w14="http://schemas.microsoft.com/office/word/2010/wordml" mc:Ignorable="w14">
+<w:styles xmlns:mc="http://schemas.openxmlformats.org/markup-compatibility/2006" xmlns:r="http://schemas.openxmlformats.org/officeDocument/2006/relationships" xmlns:w="http://schemas.openxmlformats.org/wordprocessingml/2006/main" xmlns:w14="http://schemas.microsoft.com/office/word/2010/wordml" xmlns:w15="http://schemas.microsoft.com/office/word/2012/wordml" xmlns:w16se="http://schemas.microsoft.com/office/word/2015/wordml/symex" mc:Ignorable="w14 w15 w16se">
   <w:docDefaults>
     <w:rPrDefault>
       <w:rPr>
@@ -2756,9 +2446,345 @@
       </w:pPr>
     </w:pPrDefault>
   </w:docDefaults>
-  <w:latentStyles w:defLockedState="0" w:defUIPriority="0" w:defSemiHidden="0" w:defUnhideWhenUsed="0" w:defQFormat="0" w:count="267">
-    <w:lsdException w:name="toc 1" w:uiPriority="39"/>
-    <w:lsdException w:name="Hyperlink" w:uiPriority="99"/>
+  <w:latentStyles w:defLockedState="0" w:defUIPriority="0" w:defSemiHidden="0" w:defUnhideWhenUsed="0" w:defQFormat="0" w:count="371">
+    <w:lsdException w:name="heading 7" w:semiHidden="1" w:unhideWhenUsed="1"/>
+    <w:lsdException w:name="heading 8" w:semiHidden="1" w:unhideWhenUsed="1"/>
+    <w:lsdException w:name="heading 9" w:semiHidden="1" w:unhideWhenUsed="1"/>
+    <w:lsdException w:name="index 1" w:semiHidden="1" w:unhideWhenUsed="1"/>
+    <w:lsdException w:name="index 2" w:semiHidden="1" w:unhideWhenUsed="1"/>
+    <w:lsdException w:name="index 3" w:semiHidden="1" w:unhideWhenUsed="1"/>
+    <w:lsdException w:name="index 4" w:semiHidden="1" w:unhideWhenUsed="1"/>
+    <w:lsdException w:name="index 5" w:semiHidden="1" w:unhideWhenUsed="1"/>
+    <w:lsdException w:name="index 6" w:semiHidden="1" w:unhideWhenUsed="1"/>
+    <w:lsdException w:name="index 7" w:semiHidden="1" w:unhideWhenUsed="1"/>
+    <w:lsdException w:name="index 8" w:semiHidden="1" w:unhideWhenUsed="1"/>
+    <w:lsdException w:name="index 9" w:semiHidden="1" w:unhideWhenUsed="1"/>
+    <w:lsdException w:name="toc 1" w:semiHidden="1" w:uiPriority="39" w:unhideWhenUsed="1"/>
+    <w:lsdException w:name="toc 2" w:semiHidden="1" w:unhideWhenUsed="1"/>
+    <w:lsdException w:name="toc 3" w:semiHidden="1" w:unhideWhenUsed="1"/>
+    <w:lsdException w:name="toc 4" w:semiHidden="1" w:unhideWhenUsed="1"/>
+    <w:lsdException w:name="toc 5" w:semiHidden="1" w:unhideWhenUsed="1"/>
+    <w:lsdException w:name="toc 6" w:semiHidden="1" w:unhideWhenUsed="1"/>
+    <w:lsdException w:name="toc 7" w:semiHidden="1" w:unhideWhenUsed="1"/>
+    <w:lsdException w:name="toc 8" w:semiHidden="1" w:unhideWhenUsed="1"/>
+    <w:lsdException w:name="toc 9" w:semiHidden="1" w:unhideWhenUsed="1"/>
+    <w:lsdException w:name="Normal Indent" w:semiHidden="1" w:unhideWhenUsed="1"/>
+    <w:lsdException w:name="footnote text" w:semiHidden="1" w:unhideWhenUsed="1"/>
+    <w:lsdException w:name="annotation text" w:semiHidden="1" w:unhideWhenUsed="1"/>
+    <w:lsdException w:name="header" w:semiHidden="1" w:unhideWhenUsed="1"/>
+    <w:lsdException w:name="footer" w:semiHidden="1" w:unhideWhenUsed="1"/>
+    <w:lsdException w:name="index heading" w:semiHidden="1" w:unhideWhenUsed="1"/>
+    <w:lsdException w:name="caption" w:semiHidden="1" w:unhideWhenUsed="1"/>
+    <w:lsdException w:name="table of figures" w:semiHidden="1" w:unhideWhenUsed="1"/>
+    <w:lsdException w:name="envelope address" w:semiHidden="1" w:unhideWhenUsed="1"/>
+    <w:lsdException w:name="envelope return" w:semiHidden="1" w:unhideWhenUsed="1"/>
+    <w:lsdException w:name="footnote reference" w:semiHidden="1" w:unhideWhenUsed="1"/>
+    <w:lsdException w:name="annotation reference" w:semiHidden="1" w:unhideWhenUsed="1"/>
+    <w:lsdException w:name="line number" w:semiHidden="1" w:unhideWhenUsed="1"/>
+    <w:lsdException w:name="page number" w:semiHidden="1" w:unhideWhenUsed="1"/>
+    <w:lsdException w:name="endnote reference" w:semiHidden="1" w:unhideWhenUsed="1"/>
+    <w:lsdException w:name="endnote text" w:semiHidden="1" w:unhideWhenUsed="1"/>
+    <w:lsdException w:name="table of authorities" w:semiHidden="1" w:unhideWhenUsed="1"/>
+    <w:lsdException w:name="macro" w:semiHidden="1" w:unhideWhenUsed="1"/>
+    <w:lsdException w:name="toa heading" w:semiHidden="1" w:unhideWhenUsed="1"/>
+    <w:lsdException w:name="List" w:semiHidden="1" w:unhideWhenUsed="1"/>
+    <w:lsdException w:name="List Bullet" w:semiHidden="1" w:unhideWhenUsed="1"/>
+    <w:lsdException w:name="List 2" w:semiHidden="1" w:unhideWhenUsed="1"/>
+    <w:lsdException w:name="List 3" w:semiHidden="1" w:unhideWhenUsed="1"/>
+    <w:lsdException w:name="List Bullet 2" w:semiHidden="1" w:unhideWhenUsed="1"/>
+    <w:lsdException w:name="List Bullet 3" w:semiHidden="1" w:unhideWhenUsed="1"/>
+    <w:lsdException w:name="List Bullet 4" w:semiHidden="1" w:unhideWhenUsed="1"/>
+    <w:lsdException w:name="List Bullet 5" w:semiHidden="1" w:unhideWhenUsed="1"/>
+    <w:lsdException w:name="List Number 2" w:semiHidden="1" w:unhideWhenUsed="1"/>
+    <w:lsdException w:name="List Number 3" w:semiHidden="1" w:unhideWhenUsed="1"/>
+    <w:lsdException w:name="List Number 4" w:semiHidden="1" w:unhideWhenUsed="1"/>
+    <w:lsdException w:name="List Number 5" w:semiHidden="1" w:unhideWhenUsed="1"/>
+    <w:lsdException w:name="Closing" w:semiHidden="1" w:unhideWhenUsed="1"/>
+    <w:lsdException w:name="Signature" w:semiHidden="1" w:unhideWhenUsed="1"/>
+    <w:lsdException w:name="Default Paragraph Font" w:semiHidden="1" w:unhideWhenUsed="1"/>
+    <w:lsdException w:name="Body Text" w:semiHidden="1" w:unhideWhenUsed="1"/>
+    <w:lsdException w:name="Body Text Indent" w:semiHidden="1" w:unhideWhenUsed="1"/>
+    <w:lsdException w:name="List Continue" w:semiHidden="1" w:unhideWhenUsed="1"/>
+    <w:lsdException w:name="List Continue 2" w:semiHidden="1" w:unhideWhenUsed="1"/>
+    <w:lsdException w:name="List Continue 3" w:semiHidden="1" w:unhideWhenUsed="1"/>
+    <w:lsdException w:name="List Continue 4" w:semiHidden="1" w:unhideWhenUsed="1"/>
+    <w:lsdException w:name="List Continue 5" w:semiHidden="1" w:unhideWhenUsed="1"/>
+    <w:lsdException w:name="Message Header" w:semiHidden="1" w:unhideWhenUsed="1"/>
+    <w:lsdException w:name="Body Text First Indent 2" w:semiHidden="1" w:unhideWhenUsed="1"/>
+    <w:lsdException w:name="Note Heading" w:semiHidden="1" w:unhideWhenUsed="1"/>
+    <w:lsdException w:name="Body Text 2" w:semiHidden="1" w:unhideWhenUsed="1"/>
+    <w:lsdException w:name="Body Text 3" w:semiHidden="1" w:unhideWhenUsed="1"/>
+    <w:lsdException w:name="Body Text Indent 2" w:semiHidden="1" w:unhideWhenUsed="1"/>
+    <w:lsdException w:name="Body Text Indent 3" w:semiHidden="1" w:unhideWhenUsed="1"/>
+    <w:lsdException w:name="Block Text" w:semiHidden="1" w:unhideWhenUsed="1"/>
+    <w:lsdException w:name="Hyperlink" w:semiHidden="1" w:uiPriority="99" w:unhideWhenUsed="1"/>
+    <w:lsdException w:name="FollowedHyperlink" w:semiHidden="1" w:unhideWhenUsed="1"/>
+    <w:lsdException w:name="Document Map" w:semiHidden="1" w:unhideWhenUsed="1"/>
+    <w:lsdException w:name="Plain Text" w:semiHidden="1" w:unhideWhenUsed="1"/>
+    <w:lsdException w:name="E-mail Signature" w:semiHidden="1" w:unhideWhenUsed="1"/>
+    <w:lsdException w:name="HTML Top of Form" w:semiHidden="1" w:unhideWhenUsed="1"/>
+    <w:lsdException w:name="HTML Bottom of Form" w:semiHidden="1" w:unhideWhenUsed="1"/>
+    <w:lsdException w:name="Normal (Web)" w:semiHidden="1" w:unhideWhenUsed="1"/>
+    <w:lsdException w:name="HTML Acronym" w:semiHidden="1" w:unhideWhenUsed="1"/>
+    <w:lsdException w:name="HTML Address" w:semiHidden="1" w:unhideWhenUsed="1"/>
+    <w:lsdException w:name="HTML Cite" w:semiHidden="1" w:unhideWhenUsed="1"/>
+    <w:lsdException w:name="HTML Code" w:semiHidden="1" w:unhideWhenUsed="1"/>
+    <w:lsdException w:name="HTML Definition" w:semiHidden="1" w:unhideWhenUsed="1"/>
+    <w:lsdException w:name="HTML Keyboard" w:semiHidden="1" w:unhideWhenUsed="1"/>
+    <w:lsdException w:name="HTML Preformatted" w:semiHidden="1" w:unhideWhenUsed="1"/>
+    <w:lsdException w:name="HTML Sample" w:semiHidden="1" w:unhideWhenUsed="1"/>
+    <w:lsdException w:name="HTML Typewriter" w:semiHidden="1" w:unhideWhenUsed="1"/>
+    <w:lsdException w:name="HTML Variable" w:semiHidden="1" w:unhideWhenUsed="1"/>
+    <w:lsdException w:name="Normal Table" w:semiHidden="1" w:unhideWhenUsed="1"/>
+    <w:lsdException w:name="annotation subject" w:semiHidden="1" w:unhideWhenUsed="1"/>
+    <w:lsdException w:name="No List" w:semiHidden="1" w:unhideWhenUsed="1"/>
+    <w:lsdException w:name="Outline List 1" w:semiHidden="1" w:unhideWhenUsed="1"/>
+    <w:lsdException w:name="Outline List 2" w:semiHidden="1" w:unhideWhenUsed="1"/>
+    <w:lsdException w:name="Outline List 3" w:semiHidden="1" w:unhideWhenUsed="1"/>
+    <w:lsdException w:name="Table Simple 1" w:semiHidden="1" w:unhideWhenUsed="1"/>
+    <w:lsdException w:name="Table Simple 2" w:semiHidden="1" w:unhideWhenUsed="1"/>
+    <w:lsdException w:name="Table Simple 3" w:semiHidden="1" w:unhideWhenUsed="1"/>
+    <w:lsdException w:name="Table Classic 1" w:semiHidden="1" w:unhideWhenUsed="1"/>
+    <w:lsdException w:name="Table Classic 2" w:semiHidden="1" w:unhideWhenUsed="1"/>
+    <w:lsdException w:name="Table Classic 3" w:semiHidden="1" w:unhideWhenUsed="1"/>
+    <w:lsdException w:name="Table Classic 4" w:semiHidden="1" w:unhideWhenUsed="1"/>
+    <w:lsdException w:name="Table Colorful 1" w:semiHidden="1" w:unhideWhenUsed="1"/>
+    <w:lsdException w:name="Table Colorful 2" w:semiHidden="1" w:unhideWhenUsed="1"/>
+    <w:lsdException w:name="Table Colorful 3" w:semiHidden="1" w:unhideWhenUsed="1"/>
+    <w:lsdException w:name="Table Columns 1" w:semiHidden="1" w:unhideWhenUsed="1"/>
+    <w:lsdException w:name="Table Columns 2" w:semiHidden="1" w:unhideWhenUsed="1"/>
+    <w:lsdException w:name="Table Columns 3" w:semiHidden="1" w:unhideWhenUsed="1"/>
+    <w:lsdException w:name="Table Columns 4" w:semiHidden="1" w:unhideWhenUsed="1"/>
+    <w:lsdException w:name="Table Columns 5" w:semiHidden="1" w:unhideWhenUsed="1"/>
+    <w:lsdException w:name="Table Grid 1" w:semiHidden="1" w:unhideWhenUsed="1"/>
+    <w:lsdException w:name="Table Grid 2" w:semiHidden="1" w:unhideWhenUsed="1"/>
+    <w:lsdException w:name="Table Grid 3" w:semiHidden="1" w:unhideWhenUsed="1"/>
+    <w:lsdException w:name="Table Grid 4" w:semiHidden="1" w:unhideWhenUsed="1"/>
+    <w:lsdException w:name="Table Grid 5" w:semiHidden="1" w:unhideWhenUsed="1"/>
+    <w:lsdException w:name="Table Grid 6" w:semiHidden="1" w:unhideWhenUsed="1"/>
+    <w:lsdException w:name="Table Grid 7" w:semiHidden="1" w:unhideWhenUsed="1"/>
+    <w:lsdException w:name="Table Grid 8" w:semiHidden="1" w:unhideWhenUsed="1"/>
+    <w:lsdException w:name="Table List 1" w:semiHidden="1" w:unhideWhenUsed="1"/>
+    <w:lsdException w:name="Table List 2" w:semiHidden="1" w:unhideWhenUsed="1"/>
+    <w:lsdException w:name="Table List 3" w:semiHidden="1" w:unhideWhenUsed="1"/>
+    <w:lsdException w:name="Table List 4" w:semiHidden="1" w:unhideWhenUsed="1"/>
+    <w:lsdException w:name="Table List 5" w:semiHidden="1" w:unhideWhenUsed="1"/>
+    <w:lsdException w:name="Table List 6" w:semiHidden="1" w:unhideWhenUsed="1"/>
+    <w:lsdException w:name="Table List 7" w:semiHidden="1" w:unhideWhenUsed="1"/>
+    <w:lsdException w:name="Table List 8" w:semiHidden="1" w:unhideWhenUsed="1"/>
+    <w:lsdException w:name="Table 3D effects 1" w:semiHidden="1" w:unhideWhenUsed="1"/>
+    <w:lsdException w:name="Table 3D effects 2" w:semiHidden="1" w:unhideWhenUsed="1"/>
+    <w:lsdException w:name="Table 3D effects 3" w:semiHidden="1" w:unhideWhenUsed="1"/>
+    <w:lsdException w:name="Table Contemporary" w:semiHidden="1" w:unhideWhenUsed="1"/>
+    <w:lsdException w:name="Table Elegant" w:semiHidden="1" w:unhideWhenUsed="1"/>
+    <w:lsdException w:name="Table Professional" w:semiHidden="1" w:unhideWhenUsed="1"/>
+    <w:lsdException w:name="Table Subtle 1" w:semiHidden="1" w:unhideWhenUsed="1"/>
+    <w:lsdException w:name="Table Subtle 2" w:semiHidden="1" w:unhideWhenUsed="1"/>
+    <w:lsdException w:name="Table Web 1" w:semiHidden="1" w:unhideWhenUsed="1"/>
+    <w:lsdException w:name="Table Web 2" w:semiHidden="1" w:unhideWhenUsed="1"/>
+    <w:lsdException w:name="Table Web 3" w:semiHidden="1" w:unhideWhenUsed="1"/>
+    <w:lsdException w:name="Balloon Text" w:semiHidden="1" w:unhideWhenUsed="1"/>
+    <w:lsdException w:name="Table Theme" w:semiHidden="1" w:unhideWhenUsed="1"/>
+    <w:lsdException w:name="Medium List 1"/>
+    <w:lsdException w:name="Medium List 2"/>
+    <w:lsdException w:name="Medium Grid 1"/>
+    <w:lsdException w:name="Medium Grid 2"/>
+    <w:lsdException w:name="Medium Grid 3"/>
+    <w:lsdException w:name="Dark List"/>
+    <w:lsdException w:name="Colorful Shading"/>
+    <w:lsdException w:name="Colorful List"/>
+    <w:lsdException w:name="Colorful Grid"/>
+    <w:lsdException w:name="Light Shading Accent 1"/>
+    <w:lsdException w:name="Light List Accent 1"/>
+    <w:lsdException w:name="Light Grid Accent 1"/>
+    <w:lsdException w:name="Medium Shading 1 Accent 1"/>
+    <w:lsdException w:name="Medium Shading 2 Accent 1"/>
+    <w:lsdException w:name="Medium List 1 Accent 1"/>
+    <w:lsdException w:name="Revision" w:semiHidden="1"/>
+    <w:lsdException w:name="Medium List 2 Accent 1"/>
+    <w:lsdException w:name="Medium Grid 1 Accent 1"/>
+    <w:lsdException w:name="Medium Grid 2 Accent 1"/>
+    <w:lsdException w:name="Medium Grid 3 Accent 1"/>
+    <w:lsdException w:name="Dark List Accent 1"/>
+    <w:lsdException w:name="Colorful Shading Accent 1"/>
+    <w:lsdException w:name="Colorful List Accent 1"/>
+    <w:lsdException w:name="Colorful Grid Accent 1"/>
+    <w:lsdException w:name="Light Shading Accent 2"/>
+    <w:lsdException w:name="Light List Accent 2"/>
+    <w:lsdException w:name="Light Grid Accent 2"/>
+    <w:lsdException w:name="Medium Shading 1 Accent 2"/>
+    <w:lsdException w:name="Medium Shading 2 Accent 2"/>
+    <w:lsdException w:name="Medium List 1 Accent 2"/>
+    <w:lsdException w:name="Medium List 2 Accent 2"/>
+    <w:lsdException w:name="Medium Grid 1 Accent 2"/>
+    <w:lsdException w:name="Medium Grid 2 Accent 2"/>
+    <w:lsdException w:name="Medium Grid 3 Accent 2"/>
+    <w:lsdException w:name="Dark List Accent 2"/>
+    <w:lsdException w:name="Colorful Shading Accent 2"/>
+    <w:lsdException w:name="Colorful List Accent 2"/>
+    <w:lsdException w:name="Colorful Grid Accent 2"/>
+    <w:lsdException w:name="Light Shading Accent 3"/>
+    <w:lsdException w:name="Light List Accent 3"/>
+    <w:lsdException w:name="Light Grid Accent 3"/>
+    <w:lsdException w:name="Medium Shading 1 Accent 3"/>
+    <w:lsdException w:name="Medium Shading 2 Accent 3"/>
+    <w:lsdException w:name="Medium List 1 Accent 3"/>
+    <w:lsdException w:name="Medium List 2 Accent 3"/>
+    <w:lsdException w:name="Medium Grid 1 Accent 3"/>
+    <w:lsdException w:name="Medium Grid 2 Accent 3"/>
+    <w:lsdException w:name="Medium Grid 3 Accent 3"/>
+    <w:lsdException w:name="Dark List Accent 3"/>
+    <w:lsdException w:name="Colorful Shading Accent 3"/>
+    <w:lsdException w:name="Colorful List Accent 3"/>
+    <w:lsdException w:name="Colorful Grid Accent 3"/>
+    <w:lsdException w:name="Light Shading Accent 4"/>
+    <w:lsdException w:name="Light List Accent 4"/>
+    <w:lsdException w:name="Light Grid Accent 4"/>
+    <w:lsdException w:name="Medium Shading 1 Accent 4"/>
+    <w:lsdException w:name="Medium Shading 2 Accent 4"/>
+    <w:lsdException w:name="Medium List 1 Accent 4"/>
+    <w:lsdException w:name="Medium List 2 Accent 4"/>
+    <w:lsdException w:name="Medium Grid 1 Accent 4"/>
+    <w:lsdException w:name="Medium Grid 2 Accent 4"/>
+    <w:lsdException w:name="Medium Grid 3 Accent 4"/>
+    <w:lsdException w:name="Dark List Accent 4"/>
+    <w:lsdException w:name="Colorful Shading Accent 4"/>
+    <w:lsdException w:name="Colorful List Accent 4"/>
+    <w:lsdException w:name="Colorful Grid Accent 4"/>
+    <w:lsdException w:name="Light Shading Accent 5"/>
+    <w:lsdException w:name="Light List Accent 5"/>
+    <w:lsdException w:name="Light Grid Accent 5"/>
+    <w:lsdException w:name="Medium Shading 1 Accent 5"/>
+    <w:lsdException w:name="Medium Shading 2 Accent 5"/>
+    <w:lsdException w:name="Medium List 1 Accent 5"/>
+    <w:lsdException w:name="Medium List 2 Accent 5"/>
+    <w:lsdException w:name="Medium Grid 1 Accent 5"/>
+    <w:lsdException w:name="Medium Grid 2 Accent 5"/>
+    <w:lsdException w:name="Medium Grid 3 Accent 5"/>
+    <w:lsdException w:name="Dark List Accent 5"/>
+    <w:lsdException w:name="Colorful Shading Accent 5"/>
+    <w:lsdException w:name="Colorful List Accent 5"/>
+    <w:lsdException w:name="Colorful Grid Accent 5"/>
+    <w:lsdException w:name="Light Shading Accent 6"/>
+    <w:lsdException w:name="Light List Accent 6"/>
+    <w:lsdException w:name="Light Grid Accent 6"/>
+    <w:lsdException w:name="Medium Shading 1 Accent 6"/>
+    <w:lsdException w:name="Medium Shading 2 Accent 6"/>
+    <w:lsdException w:name="Medium List 1 Accent 6"/>
+    <w:lsdException w:name="Medium List 2 Accent 6"/>
+    <w:lsdException w:name="Medium Grid 1 Accent 6"/>
+    <w:lsdException w:name="Medium Grid 2 Accent 6"/>
+    <w:lsdException w:name="Medium Grid 3 Accent 6"/>
+    <w:lsdException w:name="Dark List Accent 6"/>
+    <w:lsdException w:name="Colorful Shading Accent 6"/>
+    <w:lsdException w:name="Colorful List Accent 6"/>
+    <w:lsdException w:name="Colorful Grid Accent 6"/>
+    <w:lsdException w:name="Bibliography" w:semiHidden="1" w:unhideWhenUsed="1"/>
+    <w:lsdException w:name="TOC Heading" w:semiHidden="1" w:unhideWhenUsed="1"/>
+    <w:lsdException w:name="Plain Table 1" w:uiPriority="41"/>
+    <w:lsdException w:name="Plain Table 2" w:uiPriority="42"/>
+    <w:lsdException w:name="Plain Table 3" w:uiPriority="43"/>
+    <w:lsdException w:name="Plain Table 4" w:uiPriority="44"/>
+    <w:lsdException w:name="Plain Table 5" w:uiPriority="45"/>
+    <w:lsdException w:name="Grid Table Light" w:uiPriority="40"/>
+    <w:lsdException w:name="Grid Table 1 Light" w:uiPriority="46"/>
+    <w:lsdException w:name="Grid Table 2" w:uiPriority="47"/>
+    <w:lsdException w:name="Grid Table 3" w:uiPriority="48"/>
+    <w:lsdException w:name="Grid Table 4" w:uiPriority="49"/>
+    <w:lsdException w:name="Grid Table 5 Dark" w:uiPriority="50"/>
+    <w:lsdException w:name="Grid Table 6 Colorful" w:uiPriority="51"/>
+    <w:lsdException w:name="Grid Table 7 Colorful" w:uiPriority="52"/>
+    <w:lsdException w:name="Grid Table 1 Light Accent 1" w:uiPriority="46"/>
+    <w:lsdException w:name="Grid Table 2 Accent 1" w:uiPriority="47"/>
+    <w:lsdException w:name="Grid Table 3 Accent 1" w:uiPriority="48"/>
+    <w:lsdException w:name="Grid Table 4 Accent 1" w:uiPriority="49"/>
+    <w:lsdException w:name="Grid Table 5 Dark Accent 1" w:uiPriority="50"/>
+    <w:lsdException w:name="Grid Table 6 Colorful Accent 1" w:uiPriority="51"/>
+    <w:lsdException w:name="Grid Table 7 Colorful Accent 1" w:uiPriority="52"/>
+    <w:lsdException w:name="Grid Table 1 Light Accent 2" w:uiPriority="46"/>
+    <w:lsdException w:name="Grid Table 2 Accent 2" w:uiPriority="47"/>
+    <w:lsdException w:name="Grid Table 3 Accent 2" w:uiPriority="48"/>
+    <w:lsdException w:name="Grid Table 4 Accent 2" w:uiPriority="49"/>
+    <w:lsdException w:name="Grid Table 5 Dark Accent 2" w:uiPriority="50"/>
+    <w:lsdException w:name="Grid Table 6 Colorful Accent 2" w:uiPriority="51"/>
+    <w:lsdException w:name="Grid Table 7 Colorful Accent 2" w:uiPriority="52"/>
+    <w:lsdException w:name="Grid Table 1 Light Accent 3" w:uiPriority="46"/>
+    <w:lsdException w:name="Grid Table 2 Accent 3" w:uiPriority="47"/>
+    <w:lsdException w:name="Grid Table 3 Accent 3" w:uiPriority="48"/>
+    <w:lsdException w:name="Grid Table 4 Accent 3" w:uiPriority="49"/>
+    <w:lsdException w:name="Grid Table 5 Dark Accent 3" w:uiPriority="50"/>
+    <w:lsdException w:name="Grid Table 6 Colorful Accent 3" w:uiPriority="51"/>
+    <w:lsdException w:name="Grid Table 7 Colorful Accent 3" w:uiPriority="52"/>
+    <w:lsdException w:name="Grid Table 1 Light Accent 4" w:uiPriority="46"/>
+    <w:lsdException w:name="Grid Table 2 Accent 4" w:uiPriority="47"/>
+    <w:lsdException w:name="Grid Table 3 Accent 4" w:uiPriority="48"/>
+    <w:lsdException w:name="Grid Table 4 Accent 4" w:uiPriority="49"/>
+    <w:lsdException w:name="Grid Table 5 Dark Accent 4" w:uiPriority="50"/>
+    <w:lsdException w:name="Grid Table 6 Colorful Accent 4" w:uiPriority="51"/>
+    <w:lsdException w:name="Grid Table 7 Colorful Accent 4" w:uiPriority="52"/>
+    <w:lsdException w:name="Grid Table 1 Light Accent 5" w:uiPriority="46"/>
+    <w:lsdException w:name="Grid Table 2 Accent 5" w:uiPriority="47"/>
+    <w:lsdException w:name="Grid Table 3 Accent 5" w:uiPriority="48"/>
+    <w:lsdException w:name="Grid Table 4 Accent 5" w:uiPriority="49"/>
+    <w:lsdException w:name="Grid Table 5 Dark Accent 5" w:uiPriority="50"/>
+    <w:lsdException w:name="Grid Table 6 Colorful Accent 5" w:uiPriority="51"/>
+    <w:lsdException w:name="Grid Table 7 Colorful Accent 5" w:uiPriority="52"/>
+    <w:lsdException w:name="Grid Table 1 Light Accent 6" w:uiPriority="46"/>
+    <w:lsdException w:name="Grid Table 2 Accent 6" w:uiPriority="47"/>
+    <w:lsdException w:name="Grid Table 3 Accent 6" w:uiPriority="48"/>
+    <w:lsdException w:name="Grid Table 4 Accent 6" w:uiPriority="49"/>
+    <w:lsdException w:name="Grid Table 5 Dark Accent 6" w:uiPriority="50"/>
+    <w:lsdException w:name="Grid Table 6 Colorful Accent 6" w:uiPriority="51"/>
+    <w:lsdException w:name="Grid Table 7 Colorful Accent 6" w:uiPriority="52"/>
+    <w:lsdException w:name="List Table 1 Light" w:uiPriority="46"/>
+    <w:lsdException w:name="List Table 2" w:uiPriority="47"/>
+    <w:lsdException w:name="List Table 3" w:uiPriority="48"/>
+    <w:lsdException w:name="List Table 4" w:uiPriority="49"/>
+    <w:lsdException w:name="List Table 5 Dark" w:uiPriority="50"/>
+    <w:lsdException w:name="List Table 6 Colorful" w:uiPriority="51"/>
+    <w:lsdException w:name="List Table 7 Colorful" w:uiPriority="52"/>
+    <w:lsdException w:name="List Table 1 Light Accent 1" w:uiPriority="46"/>
+    <w:lsdException w:name="List Table 2 Accent 1" w:uiPriority="47"/>
+    <w:lsdException w:name="List Table 3 Accent 1" w:uiPriority="48"/>
+    <w:lsdException w:name="List Table 4 Accent 1" w:uiPriority="49"/>
+    <w:lsdException w:name="List Table 5 Dark Accent 1" w:uiPriority="50"/>
+    <w:lsdException w:name="List Table 6 Colorful Accent 1" w:uiPriority="51"/>
+    <w:lsdException w:name="List Table 7 Colorful Accent 1" w:uiPriority="52"/>
+    <w:lsdException w:name="List Table 1 Light Accent 2" w:uiPriority="46"/>
+    <w:lsdException w:name="List Table 2 Accent 2" w:uiPriority="47"/>
+    <w:lsdException w:name="List Table 3 Accent 2" w:uiPriority="48"/>
+    <w:lsdException w:name="List Table 4 Accent 2" w:uiPriority="49"/>
+    <w:lsdException w:name="List Table 5 Dark Accent 2" w:uiPriority="50"/>
+    <w:lsdException w:name="List Table 6 Colorful Accent 2" w:uiPriority="51"/>
+    <w:lsdException w:name="List Table 7 Colorful Accent 2" w:uiPriority="52"/>
+    <w:lsdException w:name="List Table 1 Light Accent 3" w:uiPriority="46"/>
+    <w:lsdException w:name="List Table 2 Accent 3" w:uiPriority="47"/>
+    <w:lsdException w:name="List Table 3 Accent 3" w:uiPriority="48"/>
+    <w:lsdException w:name="List Table 4 Accent 3" w:uiPriority="49"/>
+    <w:lsdException w:name="List Table 5 Dark Accent 3" w:uiPriority="50"/>
+    <w:lsdException w:name="List Table 6 Colorful Accent 3" w:uiPriority="51"/>
+    <w:lsdException w:name="List Table 7 Colorful Accent 3" w:uiPriority="52"/>
+    <w:lsdException w:name="List Table 1 Light Accent 4" w:uiPriority="46"/>
+    <w:lsdException w:name="List Table 2 Accent 4" w:uiPriority="47"/>
+    <w:lsdException w:name="List Table 3 Accent 4" w:uiPriority="48"/>
+    <w:lsdException w:name="List Table 4 Accent 4" w:uiPriority="49"/>
+    <w:lsdException w:name="List Table 5 Dark Accent 4" w:uiPriority="50"/>
+    <w:lsdException w:name="List Table 6 Colorful Accent 4" w:uiPriority="51"/>
+    <w:lsdException w:name="List Table 7 Colorful Accent 4" w:uiPriority="52"/>
+    <w:lsdException w:name="List Table 1 Light Accent 5" w:uiPriority="46"/>
+    <w:lsdException w:name="List Table 2 Accent 5" w:uiPriority="47"/>
+    <w:lsdException w:name="List Table 3 Accent 5" w:uiPriority="48"/>
+    <w:lsdException w:name="List Table 4 Accent 5" w:uiPriority="49"/>
+    <w:lsdException w:name="List Table 5 Dark Accent 5" w:uiPriority="50"/>
+    <w:lsdException w:name="List Table 6 Colorful Accent 5" w:uiPriority="51"/>
+    <w:lsdException w:name="List Table 7 Colorful Accent 5" w:uiPriority="52"/>
+    <w:lsdException w:name="List Table 1 Light Accent 6" w:uiPriority="46"/>
+    <w:lsdException w:name="List Table 2 Accent 6" w:uiPriority="47"/>
+    <w:lsdException w:name="List Table 3 Accent 6" w:uiPriority="48"/>
+    <w:lsdException w:name="List Table 4 Accent 6" w:uiPriority="49"/>
+    <w:lsdException w:name="List Table 5 Dark Accent 6" w:uiPriority="50"/>
+    <w:lsdException w:name="List Table 6 Colorful Accent 6" w:uiPriority="51"/>
+    <w:lsdException w:name="List Table 7 Colorful Accent 6" w:uiPriority="52"/>
   </w:latentStyles>
   <w:style w:type="paragraph" w:default="1" w:styleId="Normal">
     <w:name w:val="Normal"/>
@@ -2771,7 +2797,7 @@
     <w:next w:val="BodyText"/>
     <w:uiPriority w:val="9"/>
     <w:qFormat/>
-    <w:rsid w:val="009C6265"/>
+    <w:rsid w:val="00B25820"/>
     <w:pPr>
       <w:keepNext/>
       <w:keepLines/>
@@ -2779,10 +2805,9 @@
       <w:outlineLvl w:val="0"/>
     </w:pPr>
     <w:rPr>
-      <w:rFonts w:eastAsiaTheme="majorEastAsia" w:cstheme="majorBidi"/>
+      <w:rFonts w:ascii="Times New Roman" w:eastAsiaTheme="majorEastAsia" w:hAnsi="Times New Roman" w:cstheme="majorBidi"/>
       <w:b/>
       <w:bCs/>
-      <w:sz w:val="26"/>
       <w:szCs w:val="26"/>
     </w:rPr>
   </w:style>
@@ -2923,16 +2948,20 @@
     <w:basedOn w:val="Normal"/>
     <w:link w:val="BodyTextChar"/>
     <w:qFormat/>
+    <w:rsid w:val="00740A0F"/>
     <w:pPr>
       <w:spacing w:before="180" w:after="180"/>
     </w:pPr>
+    <w:rPr>
+      <w:rFonts w:ascii="Times New Roman" w:hAnsi="Times New Roman"/>
+    </w:rPr>
   </w:style>
   <w:style w:type="paragraph" w:customStyle="1" w:styleId="FirstParagraph">
     <w:name w:val="First Paragraph"/>
     <w:basedOn w:val="BodyText"/>
     <w:next w:val="BodyText"/>
     <w:qFormat/>
-    <w:rsid w:val="00AF52BD"/>
+    <w:rsid w:val="00740A0F"/>
     <w:pPr>
       <w:spacing w:before="0"/>
     </w:pPr>
@@ -2951,18 +2980,16 @@
     <w:next w:val="BodyText"/>
     <w:link w:val="TitleChar"/>
     <w:qFormat/>
-    <w:rsid w:val="00AF52BD"/>
+    <w:rsid w:val="00B25820"/>
     <w:pPr>
       <w:keepNext/>
       <w:keepLines/>
       <w:spacing w:before="480" w:after="240"/>
-      <w:jc w:val="center"/>
     </w:pPr>
     <w:rPr>
-      <w:rFonts w:asciiTheme="majorHAnsi" w:eastAsiaTheme="majorEastAsia" w:hAnsiTheme="majorHAnsi" w:cstheme="majorBidi"/>
+      <w:rFonts w:ascii="Times New Roman" w:eastAsiaTheme="majorEastAsia" w:hAnsi="Times New Roman" w:cstheme="majorBidi"/>
       <w:b/>
       <w:bCs/>
-      <w:sz w:val="36"/>
       <w:szCs w:val="36"/>
     </w:rPr>
   </w:style>
@@ -3485,7 +3512,10 @@
     <w:name w:val="Body Text Char"/>
     <w:basedOn w:val="DefaultParagraphFont"/>
     <w:link w:val="BodyText"/>
-    <w:rsid w:val="00441C0D"/>
+    <w:rsid w:val="00740A0F"/>
+    <w:rPr>
+      <w:rFonts w:ascii="Times New Roman" w:hAnsi="Times New Roman"/>
+    </w:rPr>
   </w:style>
   <w:style w:type="character" w:customStyle="1" w:styleId="Attn">
     <w:name w:val="Attn"/>
@@ -3511,832 +3541,11 @@
     <w:name w:val="Title Char"/>
     <w:basedOn w:val="DefaultParagraphFont"/>
     <w:link w:val="Title"/>
-    <w:rsid w:val="00AF52BD"/>
-    <w:rPr>
-      <w:rFonts w:asciiTheme="majorHAnsi" w:eastAsiaTheme="majorEastAsia" w:hAnsiTheme="majorHAnsi" w:cstheme="majorBidi"/>
+    <w:rsid w:val="00B25820"/>
+    <w:rPr>
+      <w:rFonts w:ascii="Times New Roman" w:eastAsiaTheme="majorEastAsia" w:hAnsi="Times New Roman" w:cstheme="majorBidi"/>
       <w:b/>
       <w:bCs/>
-      <w:sz w:val="36"/>
-      <w:szCs w:val="36"/>
-    </w:rPr>
-  </w:style>
-  <w:style w:type="paragraph" w:styleId="TOC1">
-    <w:name w:val="toc 1"/>
-    <w:basedOn w:val="Normal"/>
-    <w:next w:val="Normal"/>
-    <w:autoRedefine/>
-    <w:uiPriority w:val="39"/>
-    <w:rsid w:val="001C0597"/>
-    <w:pPr>
-      <w:spacing w:after="100"/>
-    </w:pPr>
-  </w:style>
-  <w:style w:type="paragraph" w:styleId="BalloonText">
-    <w:name w:val="Balloon Text"/>
-    <w:basedOn w:val="Normal"/>
-    <w:link w:val="BalloonTextChar"/>
-    <w:rsid w:val="001C0597"/>
-    <w:pPr>
-      <w:spacing w:after="0"/>
-    </w:pPr>
-    <w:rPr>
-      <w:rFonts w:ascii="Tahoma" w:hAnsi="Tahoma" w:cs="Tahoma"/>
-      <w:sz w:val="16"/>
-      <w:szCs w:val="16"/>
-    </w:rPr>
-  </w:style>
-  <w:style w:type="character" w:customStyle="1" w:styleId="BalloonTextChar">
-    <w:name w:val="Balloon Text Char"/>
-    <w:basedOn w:val="DefaultParagraphFont"/>
-    <w:link w:val="BalloonText"/>
-    <w:rsid w:val="001C0597"/>
-    <w:rPr>
-      <w:rFonts w:ascii="Tahoma" w:hAnsi="Tahoma" w:cs="Tahoma"/>
-      <w:sz w:val="16"/>
-      <w:szCs w:val="16"/>
-    </w:rPr>
-  </w:style>
-</w:styles>
-</file>
-
-<file path=word/stylesWithEffects.xml><?xml version="1.0" encoding="utf-8"?>
-<w:styles xmlns:wpc="http://schemas.microsoft.com/office/word/2010/wordprocessingCanvas" xmlns:mc="http://schemas.openxmlformats.org/markup-compatibility/2006" xmlns:o="urn:schemas-microsoft-com:office:office" xmlns:r="http://schemas.openxmlformats.org/officeDocument/2006/relationships" xmlns:m="http://schemas.openxmlformats.org/officeDocument/2006/math" xmlns:v="urn:schemas-microsoft-com:vml" xmlns:wp14="http://schemas.microsoft.com/office/word/2010/wordprocessingDrawing" xmlns:wp="http://schemas.openxmlformats.org/drawingml/2006/wordprocessingDrawing" xmlns:w10="urn:schemas-microsoft-com:office:word" xmlns:w="http://schemas.openxmlformats.org/wordprocessingml/2006/main" xmlns:w14="http://schemas.microsoft.com/office/word/2010/wordml" xmlns:wpg="http://schemas.microsoft.com/office/word/2010/wordprocessingGroup" xmlns:wpi="http://schemas.microsoft.com/office/word/2010/wordprocessingInk" xmlns:wne="http://schemas.microsoft.com/office/word/2006/wordml" xmlns:wps="http://schemas.microsoft.com/office/word/2010/wordprocessingShape" mc:Ignorable="w14 wp14">
-  <w:docDefaults>
-    <w:rPrDefault>
-      <w:rPr>
-        <w:rFonts w:asciiTheme="minorHAnsi" w:eastAsiaTheme="minorHAnsi" w:hAnsiTheme="minorHAnsi" w:cstheme="minorBidi"/>
-        <w:sz w:val="24"/>
-        <w:szCs w:val="24"/>
-        <w:lang w:val="en-US" w:eastAsia="en-US" w:bidi="ar-SA"/>
-      </w:rPr>
-    </w:rPrDefault>
-    <w:pPrDefault>
-      <w:pPr>
-        <w:spacing w:after="200"/>
-      </w:pPr>
-    </w:pPrDefault>
-  </w:docDefaults>
-  <w:latentStyles w:defLockedState="0" w:defUIPriority="0" w:defSemiHidden="0" w:defUnhideWhenUsed="0" w:defQFormat="0" w:count="267">
-    <w:lsdException w:name="toc 1" w:uiPriority="39"/>
-    <w:lsdException w:name="Hyperlink" w:uiPriority="99"/>
-  </w:latentStyles>
-  <w:style w:type="paragraph" w:default="1" w:styleId="Normal">
-    <w:name w:val="Normal"/>
-    <w:qFormat/>
-    <w:rsid w:val="006975D7"/>
-  </w:style>
-  <w:style w:type="paragraph" w:styleId="Heading1">
-    <w:name w:val="heading 1"/>
-    <w:basedOn w:val="Normal"/>
-    <w:next w:val="BodyText"/>
-    <w:uiPriority w:val="9"/>
-    <w:qFormat/>
-    <w:rsid w:val="009C6265"/>
-    <w:pPr>
-      <w:keepNext/>
-      <w:keepLines/>
-      <w:spacing w:before="240" w:after="0"/>
-      <w:outlineLvl w:val="0"/>
-    </w:pPr>
-    <w:rPr>
-      <w:rFonts w:eastAsiaTheme="majorEastAsia" w:cstheme="majorBidi"/>
-      <w:b/>
-      <w:bCs/>
-      <w:sz w:val="26"/>
-      <w:szCs w:val="26"/>
-    </w:rPr>
-  </w:style>
-  <w:style w:type="paragraph" w:styleId="Heading2">
-    <w:name w:val="heading 2"/>
-    <w:basedOn w:val="Normal"/>
-    <w:next w:val="BodyText"/>
-    <w:uiPriority w:val="9"/>
-    <w:unhideWhenUsed/>
-    <w:qFormat/>
-    <w:rsid w:val="00933B3F"/>
-    <w:pPr>
-      <w:keepNext/>
-      <w:keepLines/>
-      <w:spacing w:before="200" w:after="0"/>
-      <w:outlineLvl w:val="1"/>
-    </w:pPr>
-    <w:rPr>
-      <w:rFonts w:asciiTheme="majorHAnsi" w:eastAsiaTheme="majorEastAsia" w:hAnsiTheme="majorHAnsi" w:cstheme="majorBidi"/>
-      <w:bCs/>
-      <w:i/>
-      <w:u w:val="single"/>
-    </w:rPr>
-  </w:style>
-  <w:style w:type="paragraph" w:styleId="Heading3">
-    <w:name w:val="heading 3"/>
-    <w:basedOn w:val="Normal"/>
-    <w:next w:val="BodyText"/>
-    <w:uiPriority w:val="9"/>
-    <w:unhideWhenUsed/>
-    <w:qFormat/>
-    <w:rsid w:val="00AF52BD"/>
-    <w:pPr>
-      <w:keepNext/>
-      <w:keepLines/>
-      <w:spacing w:before="200" w:after="0"/>
-      <w:outlineLvl w:val="2"/>
-    </w:pPr>
-    <w:rPr>
-      <w:rFonts w:asciiTheme="majorHAnsi" w:eastAsiaTheme="majorEastAsia" w:hAnsiTheme="majorHAnsi" w:cstheme="majorBidi"/>
-      <w:b/>
-      <w:bCs/>
-      <w:i/>
-      <w:szCs w:val="28"/>
-      <w:u w:val="single"/>
-    </w:rPr>
-  </w:style>
-  <w:style w:type="paragraph" w:styleId="Heading4">
-    <w:name w:val="heading 4"/>
-    <w:basedOn w:val="Normal"/>
-    <w:next w:val="BodyText"/>
-    <w:uiPriority w:val="9"/>
-    <w:unhideWhenUsed/>
-    <w:qFormat/>
-    <w:pPr>
-      <w:keepNext/>
-      <w:keepLines/>
-      <w:spacing w:before="200" w:after="0"/>
-      <w:outlineLvl w:val="3"/>
-    </w:pPr>
-    <w:rPr>
-      <w:rFonts w:asciiTheme="majorHAnsi" w:eastAsiaTheme="majorEastAsia" w:hAnsiTheme="majorHAnsi" w:cstheme="majorBidi"/>
-      <w:b/>
-      <w:bCs/>
-      <w:color w:val="4F81BD" w:themeColor="accent1"/>
-    </w:rPr>
-  </w:style>
-  <w:style w:type="paragraph" w:styleId="Heading5">
-    <w:name w:val="heading 5"/>
-    <w:basedOn w:val="Normal"/>
-    <w:next w:val="BodyText"/>
-    <w:uiPriority w:val="9"/>
-    <w:unhideWhenUsed/>
-    <w:qFormat/>
-    <w:rsid w:val="009C14D1"/>
-    <w:pPr>
-      <w:keepNext/>
-      <w:keepLines/>
-      <w:pageBreakBefore/>
-      <w:spacing w:before="200" w:after="0" w:line="20" w:lineRule="exact"/>
-      <w:outlineLvl w:val="4"/>
-    </w:pPr>
-    <w:rPr>
-      <w:rFonts w:asciiTheme="majorHAnsi" w:eastAsiaTheme="majorEastAsia" w:hAnsiTheme="majorHAnsi" w:cstheme="majorBidi"/>
-      <w:i/>
-      <w:iCs/>
-      <w:color w:val="FFFFFF" w:themeColor="background1"/>
-      <w:sz w:val="16"/>
-    </w:rPr>
-  </w:style>
-  <w:style w:type="paragraph" w:styleId="Heading6">
-    <w:name w:val="heading 6"/>
-    <w:basedOn w:val="Normal"/>
-    <w:next w:val="BodyText"/>
-    <w:uiPriority w:val="9"/>
-    <w:unhideWhenUsed/>
-    <w:qFormat/>
-    <w:pPr>
-      <w:keepNext/>
-      <w:keepLines/>
-      <w:spacing w:before="200" w:after="0"/>
-      <w:outlineLvl w:val="5"/>
-    </w:pPr>
-    <w:rPr>
-      <w:rFonts w:asciiTheme="majorHAnsi" w:eastAsiaTheme="majorEastAsia" w:hAnsiTheme="majorHAnsi" w:cstheme="majorBidi"/>
-      <w:color w:val="4F81BD" w:themeColor="accent1"/>
-    </w:rPr>
-  </w:style>
-  <w:style w:type="character" w:default="1" w:styleId="DefaultParagraphFont">
-    <w:name w:val="Default Paragraph Font"/>
-    <w:uiPriority w:val="1"/>
-    <w:semiHidden/>
-    <w:unhideWhenUsed/>
-  </w:style>
-  <w:style w:type="table" w:default="1" w:styleId="TableNormal">
-    <w:name w:val="Normal Table"/>
-    <w:uiPriority w:val="99"/>
-    <w:semiHidden/>
-    <w:unhideWhenUsed/>
-    <w:tblPr>
-      <w:tblInd w:w="0" w:type="dxa"/>
-      <w:tblCellMar>
-        <w:top w:w="0" w:type="dxa"/>
-        <w:left w:w="108" w:type="dxa"/>
-        <w:bottom w:w="0" w:type="dxa"/>
-        <w:right w:w="108" w:type="dxa"/>
-      </w:tblCellMar>
-    </w:tblPr>
-  </w:style>
-  <w:style w:type="numbering" w:default="1" w:styleId="NoList">
-    <w:name w:val="No List"/>
-    <w:uiPriority w:val="99"/>
-    <w:semiHidden/>
-    <w:unhideWhenUsed/>
-  </w:style>
-  <w:style w:type="paragraph" w:styleId="BodyText">
-    <w:name w:val="Body Text"/>
-    <w:basedOn w:val="Normal"/>
-    <w:link w:val="BodyTextChar"/>
-    <w:qFormat/>
-    <w:pPr>
-      <w:spacing w:before="180" w:after="180"/>
-    </w:pPr>
-  </w:style>
-  <w:style w:type="paragraph" w:customStyle="1" w:styleId="FirstParagraph">
-    <w:name w:val="First Paragraph"/>
-    <w:basedOn w:val="BodyText"/>
-    <w:next w:val="BodyText"/>
-    <w:qFormat/>
-    <w:rsid w:val="00AF52BD"/>
-    <w:pPr>
-      <w:spacing w:before="0"/>
-    </w:pPr>
-  </w:style>
-  <w:style w:type="paragraph" w:customStyle="1" w:styleId="Compact">
-    <w:name w:val="Compact"/>
-    <w:basedOn w:val="BodyText"/>
-    <w:qFormat/>
-    <w:pPr>
-      <w:spacing w:before="36" w:after="36"/>
-    </w:pPr>
-  </w:style>
-  <w:style w:type="paragraph" w:styleId="Title">
-    <w:name w:val="Title"/>
-    <w:basedOn w:val="Normal"/>
-    <w:next w:val="BodyText"/>
-    <w:link w:val="TitleChar"/>
-    <w:qFormat/>
-    <w:rsid w:val="00AF52BD"/>
-    <w:pPr>
-      <w:keepNext/>
-      <w:keepLines/>
-      <w:spacing w:before="480" w:after="240"/>
-      <w:jc w:val="center"/>
-    </w:pPr>
-    <w:rPr>
-      <w:rFonts w:asciiTheme="majorHAnsi" w:eastAsiaTheme="majorEastAsia" w:hAnsiTheme="majorHAnsi" w:cstheme="majorBidi"/>
-      <w:b/>
-      <w:bCs/>
-      <w:sz w:val="36"/>
-      <w:szCs w:val="36"/>
-    </w:rPr>
-  </w:style>
-  <w:style w:type="paragraph" w:styleId="Subtitle">
-    <w:name w:val="Subtitle"/>
-    <w:basedOn w:val="Title"/>
-    <w:next w:val="BodyText"/>
-    <w:qFormat/>
-    <w:pPr>
-      <w:spacing w:before="240"/>
-    </w:pPr>
-    <w:rPr>
-      <w:sz w:val="30"/>
-      <w:szCs w:val="30"/>
-    </w:rPr>
-  </w:style>
-  <w:style w:type="paragraph" w:customStyle="1" w:styleId="Author">
-    <w:name w:val="Author"/>
-    <w:next w:val="BodyText"/>
-    <w:qFormat/>
-    <w:pPr>
-      <w:keepNext/>
-      <w:keepLines/>
-      <w:jc w:val="center"/>
-    </w:pPr>
-  </w:style>
-  <w:style w:type="paragraph" w:styleId="Date">
-    <w:name w:val="Date"/>
-    <w:next w:val="BodyText"/>
-    <w:qFormat/>
-    <w:pPr>
-      <w:keepNext/>
-      <w:keepLines/>
-      <w:jc w:val="center"/>
-    </w:pPr>
-  </w:style>
-  <w:style w:type="paragraph" w:customStyle="1" w:styleId="Abstract">
-    <w:name w:val="Abstract"/>
-    <w:basedOn w:val="Normal"/>
-    <w:next w:val="BodyText"/>
-    <w:qFormat/>
-    <w:rsid w:val="00667D2E"/>
-    <w:pPr>
-      <w:keepNext/>
-      <w:keepLines/>
-      <w:spacing w:before="300" w:after="300"/>
-    </w:pPr>
-  </w:style>
-  <w:style w:type="paragraph" w:styleId="Bibliography">
-    <w:name w:val="Bibliography"/>
-    <w:basedOn w:val="Normal"/>
-    <w:qFormat/>
-  </w:style>
-  <w:style w:type="paragraph" w:styleId="BlockText">
-    <w:name w:val="Block Text"/>
-    <w:basedOn w:val="BodyText"/>
-    <w:next w:val="BodyText"/>
-    <w:uiPriority w:val="9"/>
-    <w:unhideWhenUsed/>
-    <w:qFormat/>
-    <w:pPr>
-      <w:spacing w:before="100" w:after="100"/>
-    </w:pPr>
-    <w:rPr>
-      <w:rFonts w:asciiTheme="majorHAnsi" w:eastAsiaTheme="majorEastAsia" w:hAnsiTheme="majorHAnsi" w:cstheme="majorBidi"/>
-      <w:bCs/>
-      <w:sz w:val="20"/>
-      <w:szCs w:val="20"/>
-    </w:rPr>
-  </w:style>
-  <w:style w:type="paragraph" w:styleId="FootnoteText">
-    <w:name w:val="footnote text"/>
-    <w:basedOn w:val="Normal"/>
-    <w:uiPriority w:val="9"/>
-    <w:unhideWhenUsed/>
-    <w:qFormat/>
-  </w:style>
-  <w:style w:type="paragraph" w:customStyle="1" w:styleId="DefinitionTerm">
-    <w:name w:val="Definition Term"/>
-    <w:basedOn w:val="Normal"/>
-    <w:next w:val="Definition"/>
-    <w:pPr>
-      <w:keepNext/>
-      <w:keepLines/>
-      <w:spacing w:after="0"/>
-    </w:pPr>
-    <w:rPr>
-      <w:b/>
-    </w:rPr>
-  </w:style>
-  <w:style w:type="paragraph" w:customStyle="1" w:styleId="Definition">
-    <w:name w:val="Definition"/>
-    <w:basedOn w:val="Normal"/>
-  </w:style>
-  <w:style w:type="paragraph" w:styleId="Caption">
-    <w:name w:val="caption"/>
-    <w:basedOn w:val="Normal"/>
-    <w:link w:val="CaptionChar"/>
-    <w:pPr>
-      <w:spacing w:after="120"/>
-    </w:pPr>
-    <w:rPr>
-      <w:i/>
-    </w:rPr>
-  </w:style>
-  <w:style w:type="paragraph" w:customStyle="1" w:styleId="TableCaption">
-    <w:name w:val="Table Caption"/>
-    <w:basedOn w:val="Caption"/>
-    <w:pPr>
-      <w:keepNext/>
-    </w:pPr>
-  </w:style>
-  <w:style w:type="paragraph" w:customStyle="1" w:styleId="ImageCaption">
-    <w:name w:val="Image Caption"/>
-    <w:basedOn w:val="Caption"/>
-  </w:style>
-  <w:style w:type="paragraph" w:customStyle="1" w:styleId="Figure">
-    <w:name w:val="Figure"/>
-    <w:basedOn w:val="Normal"/>
-  </w:style>
-  <w:style w:type="paragraph" w:customStyle="1" w:styleId="FigurewithCaption">
-    <w:name w:val="Figure with Caption"/>
-    <w:basedOn w:val="Figure"/>
-    <w:pPr>
-      <w:keepNext/>
-    </w:pPr>
-  </w:style>
-  <w:style w:type="character" w:customStyle="1" w:styleId="CaptionChar">
-    <w:name w:val="Caption Char"/>
-    <w:basedOn w:val="DefaultParagraphFont"/>
-    <w:link w:val="Caption"/>
-  </w:style>
-  <w:style w:type="character" w:customStyle="1" w:styleId="VerbatimChar">
-    <w:name w:val="Verbatim Char"/>
-    <w:basedOn w:val="CaptionChar"/>
-    <w:link w:val="SourceCode"/>
-    <w:rPr>
-      <w:rFonts w:ascii="Consolas" w:hAnsi="Consolas"/>
-      <w:sz w:val="22"/>
-    </w:rPr>
-  </w:style>
-  <w:style w:type="character" w:styleId="FootnoteReference">
-    <w:name w:val="footnote reference"/>
-    <w:basedOn w:val="CaptionChar"/>
-    <w:rPr>
-      <w:vertAlign w:val="superscript"/>
-    </w:rPr>
-  </w:style>
-  <w:style w:type="character" w:styleId="Hyperlink">
-    <w:name w:val="Hyperlink"/>
-    <w:basedOn w:val="CaptionChar"/>
-    <w:uiPriority w:val="99"/>
-    <w:rsid w:val="0076401A"/>
-    <w:rPr>
-      <w:color w:val="0000EE"/>
-      <w:u w:val="single"/>
-    </w:rPr>
-  </w:style>
-  <w:style w:type="paragraph" w:styleId="TOCHeading">
-    <w:name w:val="TOC Heading"/>
-    <w:basedOn w:val="Heading1"/>
-    <w:next w:val="BodyText"/>
-    <w:uiPriority w:val="39"/>
-    <w:unhideWhenUsed/>
-    <w:qFormat/>
-    <w:rsid w:val="001C0597"/>
-    <w:pPr>
-      <w:spacing w:line="259" w:lineRule="auto"/>
-      <w:outlineLvl w:val="9"/>
-    </w:pPr>
-    <w:rPr>
-      <w:bCs w:val="0"/>
-    </w:rPr>
-  </w:style>
-  <w:style w:type="character" w:customStyle="1" w:styleId="RefReq">
-    <w:name w:val="RefReq"/>
-    <w:basedOn w:val="CaptionChar"/>
-    <w:rsid w:val="00441C0D"/>
-    <w:rPr>
-      <w:rFonts w:ascii="Lucida Console" w:hAnsi="Lucida Console"/>
-      <w:b w:val="0"/>
-      <w:i/>
-      <w:caps w:val="0"/>
-      <w:smallCaps/>
-      <w:color w:val="FF0000"/>
-      <w:u w:val="single"/>
-    </w:rPr>
-  </w:style>
-  <w:style w:type="paragraph" w:customStyle="1" w:styleId="SourceCode">
-    <w:name w:val="Source Code"/>
-    <w:basedOn w:val="Normal"/>
-    <w:link w:val="VerbatimChar"/>
-    <w:pPr>
-      <w:shd w:val="clear" w:color="auto" w:fill="F8F8F8"/>
-      <w:wordWrap w:val="0"/>
-    </w:pPr>
-  </w:style>
-  <w:style w:type="character" w:customStyle="1" w:styleId="KeywordTok">
-    <w:name w:val="KeywordTok"/>
-    <w:basedOn w:val="VerbatimChar"/>
-    <w:rPr>
-      <w:rFonts w:ascii="Consolas" w:hAnsi="Consolas"/>
-      <w:b/>
-      <w:color w:val="204A87"/>
-      <w:sz w:val="22"/>
-      <w:shd w:val="clear" w:color="auto" w:fill="F8F8F8"/>
-    </w:rPr>
-  </w:style>
-  <w:style w:type="character" w:customStyle="1" w:styleId="DataTypeTok">
-    <w:name w:val="DataTypeTok"/>
-    <w:basedOn w:val="VerbatimChar"/>
-    <w:rPr>
-      <w:rFonts w:ascii="Consolas" w:hAnsi="Consolas"/>
-      <w:color w:val="204A87"/>
-      <w:sz w:val="22"/>
-      <w:shd w:val="clear" w:color="auto" w:fill="F8F8F8"/>
-    </w:rPr>
-  </w:style>
-  <w:style w:type="character" w:customStyle="1" w:styleId="DecValTok">
-    <w:name w:val="DecValTok"/>
-    <w:basedOn w:val="VerbatimChar"/>
-    <w:rPr>
-      <w:rFonts w:ascii="Consolas" w:hAnsi="Consolas"/>
-      <w:color w:val="0000CF"/>
-      <w:sz w:val="22"/>
-      <w:shd w:val="clear" w:color="auto" w:fill="F8F8F8"/>
-    </w:rPr>
-  </w:style>
-  <w:style w:type="character" w:customStyle="1" w:styleId="BaseNTok">
-    <w:name w:val="BaseNTok"/>
-    <w:basedOn w:val="VerbatimChar"/>
-    <w:rPr>
-      <w:rFonts w:ascii="Consolas" w:hAnsi="Consolas"/>
-      <w:color w:val="0000CF"/>
-      <w:sz w:val="22"/>
-      <w:shd w:val="clear" w:color="auto" w:fill="F8F8F8"/>
-    </w:rPr>
-  </w:style>
-  <w:style w:type="character" w:customStyle="1" w:styleId="FloatTok">
-    <w:name w:val="FloatTok"/>
-    <w:basedOn w:val="VerbatimChar"/>
-    <w:rPr>
-      <w:rFonts w:ascii="Consolas" w:hAnsi="Consolas"/>
-      <w:color w:val="0000CF"/>
-      <w:sz w:val="22"/>
-      <w:shd w:val="clear" w:color="auto" w:fill="F8F8F8"/>
-    </w:rPr>
-  </w:style>
-  <w:style w:type="character" w:customStyle="1" w:styleId="ConstantTok">
-    <w:name w:val="ConstantTok"/>
-    <w:basedOn w:val="VerbatimChar"/>
-    <w:rPr>
-      <w:rFonts w:ascii="Consolas" w:hAnsi="Consolas"/>
-      <w:color w:val="000000"/>
-      <w:sz w:val="22"/>
-      <w:shd w:val="clear" w:color="auto" w:fill="F8F8F8"/>
-    </w:rPr>
-  </w:style>
-  <w:style w:type="character" w:customStyle="1" w:styleId="CharTok">
-    <w:name w:val="CharTok"/>
-    <w:basedOn w:val="VerbatimChar"/>
-    <w:rPr>
-      <w:rFonts w:ascii="Consolas" w:hAnsi="Consolas"/>
-      <w:color w:val="4E9A06"/>
-      <w:sz w:val="22"/>
-      <w:shd w:val="clear" w:color="auto" w:fill="F8F8F8"/>
-    </w:rPr>
-  </w:style>
-  <w:style w:type="character" w:customStyle="1" w:styleId="SpecialCharTok">
-    <w:name w:val="SpecialCharTok"/>
-    <w:basedOn w:val="VerbatimChar"/>
-    <w:rPr>
-      <w:rFonts w:ascii="Consolas" w:hAnsi="Consolas"/>
-      <w:color w:val="000000"/>
-      <w:sz w:val="22"/>
-      <w:shd w:val="clear" w:color="auto" w:fill="F8F8F8"/>
-    </w:rPr>
-  </w:style>
-  <w:style w:type="character" w:customStyle="1" w:styleId="StringTok">
-    <w:name w:val="StringTok"/>
-    <w:basedOn w:val="VerbatimChar"/>
-    <w:rPr>
-      <w:rFonts w:ascii="Consolas" w:hAnsi="Consolas"/>
-      <w:color w:val="4E9A06"/>
-      <w:sz w:val="22"/>
-      <w:shd w:val="clear" w:color="auto" w:fill="F8F8F8"/>
-    </w:rPr>
-  </w:style>
-  <w:style w:type="character" w:customStyle="1" w:styleId="VerbatimStringTok">
-    <w:name w:val="VerbatimStringTok"/>
-    <w:basedOn w:val="VerbatimChar"/>
-    <w:rPr>
-      <w:rFonts w:ascii="Consolas" w:hAnsi="Consolas"/>
-      <w:color w:val="4E9A06"/>
-      <w:sz w:val="22"/>
-      <w:shd w:val="clear" w:color="auto" w:fill="F8F8F8"/>
-    </w:rPr>
-  </w:style>
-  <w:style w:type="character" w:customStyle="1" w:styleId="SpecialStringTok">
-    <w:name w:val="SpecialStringTok"/>
-    <w:basedOn w:val="VerbatimChar"/>
-    <w:rPr>
-      <w:rFonts w:ascii="Consolas" w:hAnsi="Consolas"/>
-      <w:color w:val="4E9A06"/>
-      <w:sz w:val="22"/>
-      <w:shd w:val="clear" w:color="auto" w:fill="F8F8F8"/>
-    </w:rPr>
-  </w:style>
-  <w:style w:type="character" w:customStyle="1" w:styleId="ImportTok">
-    <w:name w:val="ImportTok"/>
-    <w:basedOn w:val="VerbatimChar"/>
-    <w:rPr>
-      <w:rFonts w:ascii="Consolas" w:hAnsi="Consolas"/>
-      <w:sz w:val="22"/>
-      <w:shd w:val="clear" w:color="auto" w:fill="F8F8F8"/>
-    </w:rPr>
-  </w:style>
-  <w:style w:type="character" w:customStyle="1" w:styleId="CommentTok">
-    <w:name w:val="CommentTok"/>
-    <w:basedOn w:val="VerbatimChar"/>
-    <w:rPr>
-      <w:rFonts w:ascii="Consolas" w:hAnsi="Consolas"/>
-      <w:i/>
-      <w:color w:val="8F5902"/>
-      <w:sz w:val="22"/>
-      <w:shd w:val="clear" w:color="auto" w:fill="F8F8F8"/>
-    </w:rPr>
-  </w:style>
-  <w:style w:type="character" w:customStyle="1" w:styleId="DocumentationTok">
-    <w:name w:val="DocumentationTok"/>
-    <w:basedOn w:val="VerbatimChar"/>
-    <w:rPr>
-      <w:rFonts w:ascii="Consolas" w:hAnsi="Consolas"/>
-      <w:b/>
-      <w:i/>
-      <w:color w:val="8F5902"/>
-      <w:sz w:val="22"/>
-      <w:shd w:val="clear" w:color="auto" w:fill="F8F8F8"/>
-    </w:rPr>
-  </w:style>
-  <w:style w:type="character" w:customStyle="1" w:styleId="AnnotationTok">
-    <w:name w:val="AnnotationTok"/>
-    <w:basedOn w:val="VerbatimChar"/>
-    <w:rPr>
-      <w:rFonts w:ascii="Consolas" w:hAnsi="Consolas"/>
-      <w:b/>
-      <w:i/>
-      <w:color w:val="8F5902"/>
-      <w:sz w:val="22"/>
-      <w:shd w:val="clear" w:color="auto" w:fill="F8F8F8"/>
-    </w:rPr>
-  </w:style>
-  <w:style w:type="character" w:customStyle="1" w:styleId="CommentVarTok">
-    <w:name w:val="CommentVarTok"/>
-    <w:basedOn w:val="VerbatimChar"/>
-    <w:rPr>
-      <w:rFonts w:ascii="Consolas" w:hAnsi="Consolas"/>
-      <w:b/>
-      <w:i/>
-      <w:color w:val="8F5902"/>
-      <w:sz w:val="22"/>
-      <w:shd w:val="clear" w:color="auto" w:fill="F8F8F8"/>
-    </w:rPr>
-  </w:style>
-  <w:style w:type="character" w:customStyle="1" w:styleId="OtherTok">
-    <w:name w:val="OtherTok"/>
-    <w:basedOn w:val="VerbatimChar"/>
-    <w:rPr>
-      <w:rFonts w:ascii="Consolas" w:hAnsi="Consolas"/>
-      <w:color w:val="8F5902"/>
-      <w:sz w:val="22"/>
-      <w:shd w:val="clear" w:color="auto" w:fill="F8F8F8"/>
-    </w:rPr>
-  </w:style>
-  <w:style w:type="character" w:customStyle="1" w:styleId="FunctionTok">
-    <w:name w:val="FunctionTok"/>
-    <w:basedOn w:val="VerbatimChar"/>
-    <w:rPr>
-      <w:rFonts w:ascii="Consolas" w:hAnsi="Consolas"/>
-      <w:color w:val="000000"/>
-      <w:sz w:val="22"/>
-      <w:shd w:val="clear" w:color="auto" w:fill="F8F8F8"/>
-    </w:rPr>
-  </w:style>
-  <w:style w:type="character" w:customStyle="1" w:styleId="VariableTok">
-    <w:name w:val="VariableTok"/>
-    <w:basedOn w:val="VerbatimChar"/>
-    <w:rPr>
-      <w:rFonts w:ascii="Consolas" w:hAnsi="Consolas"/>
-      <w:color w:val="000000"/>
-      <w:sz w:val="22"/>
-      <w:shd w:val="clear" w:color="auto" w:fill="F8F8F8"/>
-    </w:rPr>
-  </w:style>
-  <w:style w:type="character" w:customStyle="1" w:styleId="ControlFlowTok">
-    <w:name w:val="ControlFlowTok"/>
-    <w:basedOn w:val="VerbatimChar"/>
-    <w:rPr>
-      <w:rFonts w:ascii="Consolas" w:hAnsi="Consolas"/>
-      <w:b/>
-      <w:color w:val="204A87"/>
-      <w:sz w:val="22"/>
-      <w:shd w:val="clear" w:color="auto" w:fill="F8F8F8"/>
-    </w:rPr>
-  </w:style>
-  <w:style w:type="character" w:customStyle="1" w:styleId="OperatorTok">
-    <w:name w:val="OperatorTok"/>
-    <w:basedOn w:val="VerbatimChar"/>
-    <w:rPr>
-      <w:rFonts w:ascii="Consolas" w:hAnsi="Consolas"/>
-      <w:b/>
-      <w:color w:val="CE5C00"/>
-      <w:sz w:val="22"/>
-      <w:shd w:val="clear" w:color="auto" w:fill="F8F8F8"/>
-    </w:rPr>
-  </w:style>
-  <w:style w:type="character" w:customStyle="1" w:styleId="BuiltInTok">
-    <w:name w:val="BuiltInTok"/>
-    <w:basedOn w:val="VerbatimChar"/>
-    <w:rPr>
-      <w:rFonts w:ascii="Consolas" w:hAnsi="Consolas"/>
-      <w:sz w:val="22"/>
-      <w:shd w:val="clear" w:color="auto" w:fill="F8F8F8"/>
-    </w:rPr>
-  </w:style>
-  <w:style w:type="character" w:customStyle="1" w:styleId="ExtensionTok">
-    <w:name w:val="ExtensionTok"/>
-    <w:basedOn w:val="VerbatimChar"/>
-    <w:rPr>
-      <w:rFonts w:ascii="Consolas" w:hAnsi="Consolas"/>
-      <w:sz w:val="22"/>
-      <w:shd w:val="clear" w:color="auto" w:fill="F8F8F8"/>
-    </w:rPr>
-  </w:style>
-  <w:style w:type="character" w:customStyle="1" w:styleId="PreprocessorTok">
-    <w:name w:val="PreprocessorTok"/>
-    <w:basedOn w:val="VerbatimChar"/>
-    <w:rPr>
-      <w:rFonts w:ascii="Consolas" w:hAnsi="Consolas"/>
-      <w:i/>
-      <w:color w:val="8F5902"/>
-      <w:sz w:val="22"/>
-      <w:shd w:val="clear" w:color="auto" w:fill="F8F8F8"/>
-    </w:rPr>
-  </w:style>
-  <w:style w:type="character" w:customStyle="1" w:styleId="AttributeTok">
-    <w:name w:val="AttributeTok"/>
-    <w:basedOn w:val="VerbatimChar"/>
-    <w:rPr>
-      <w:rFonts w:ascii="Consolas" w:hAnsi="Consolas"/>
-      <w:color w:val="C4A000"/>
-      <w:sz w:val="22"/>
-      <w:shd w:val="clear" w:color="auto" w:fill="F8F8F8"/>
-    </w:rPr>
-  </w:style>
-  <w:style w:type="character" w:customStyle="1" w:styleId="RegionMarkerTok">
-    <w:name w:val="RegionMarkerTok"/>
-    <w:basedOn w:val="VerbatimChar"/>
-    <w:rPr>
-      <w:rFonts w:ascii="Consolas" w:hAnsi="Consolas"/>
-      <w:sz w:val="22"/>
-      <w:shd w:val="clear" w:color="auto" w:fill="F8F8F8"/>
-    </w:rPr>
-  </w:style>
-  <w:style w:type="character" w:customStyle="1" w:styleId="InformationTok">
-    <w:name w:val="InformationTok"/>
-    <w:basedOn w:val="VerbatimChar"/>
-    <w:rPr>
-      <w:rFonts w:ascii="Consolas" w:hAnsi="Consolas"/>
-      <w:b/>
-      <w:i/>
-      <w:color w:val="8F5902"/>
-      <w:sz w:val="22"/>
-      <w:shd w:val="clear" w:color="auto" w:fill="F8F8F8"/>
-    </w:rPr>
-  </w:style>
-  <w:style w:type="character" w:customStyle="1" w:styleId="WarningTok">
-    <w:name w:val="WarningTok"/>
-    <w:basedOn w:val="VerbatimChar"/>
-    <w:rPr>
-      <w:rFonts w:ascii="Consolas" w:hAnsi="Consolas"/>
-      <w:b/>
-      <w:i/>
-      <w:color w:val="8F5902"/>
-      <w:sz w:val="22"/>
-      <w:shd w:val="clear" w:color="auto" w:fill="F8F8F8"/>
-    </w:rPr>
-  </w:style>
-  <w:style w:type="character" w:customStyle="1" w:styleId="AlertTok">
-    <w:name w:val="AlertTok"/>
-    <w:basedOn w:val="VerbatimChar"/>
-    <w:rPr>
-      <w:rFonts w:ascii="Consolas" w:hAnsi="Consolas"/>
-      <w:color w:val="EF2929"/>
-      <w:sz w:val="22"/>
-      <w:shd w:val="clear" w:color="auto" w:fill="F8F8F8"/>
-    </w:rPr>
-  </w:style>
-  <w:style w:type="character" w:customStyle="1" w:styleId="ErrorTok">
-    <w:name w:val="ErrorTok"/>
-    <w:basedOn w:val="VerbatimChar"/>
-    <w:rPr>
-      <w:rFonts w:ascii="Consolas" w:hAnsi="Consolas"/>
-      <w:b/>
-      <w:color w:val="A40000"/>
-      <w:sz w:val="22"/>
-      <w:shd w:val="clear" w:color="auto" w:fill="F8F8F8"/>
-    </w:rPr>
-  </w:style>
-  <w:style w:type="character" w:customStyle="1" w:styleId="NormalTok">
-    <w:name w:val="NormalTok"/>
-    <w:basedOn w:val="VerbatimChar"/>
-    <w:rPr>
-      <w:rFonts w:ascii="Consolas" w:hAnsi="Consolas"/>
-      <w:sz w:val="22"/>
-      <w:shd w:val="clear" w:color="auto" w:fill="F8F8F8"/>
-    </w:rPr>
-  </w:style>
-  <w:style w:type="character" w:customStyle="1" w:styleId="BodyTextChar">
-    <w:name w:val="Body Text Char"/>
-    <w:basedOn w:val="DefaultParagraphFont"/>
-    <w:link w:val="BodyText"/>
-    <w:rsid w:val="00441C0D"/>
-  </w:style>
-  <w:style w:type="character" w:customStyle="1" w:styleId="Attn">
-    <w:name w:val="Attn"/>
-    <w:basedOn w:val="DefaultParagraphFont"/>
-    <w:uiPriority w:val="1"/>
-    <w:rsid w:val="00C80E00"/>
-    <w:rPr>
-      <w:rFonts w:ascii="Lucida Console" w:hAnsi="Lucida Console" w:cstheme="majorBidi"/>
-      <w:b w:val="0"/>
-      <w:bCs/>
-      <w:i/>
-      <w:caps w:val="0"/>
-      <w:smallCaps/>
-      <w:strike w:val="0"/>
-      <w:dstrike w:val="0"/>
-      <w:color w:val="345A8A" w:themeColor="accent1" w:themeShade="B5"/>
-      <w:sz w:val="20"/>
-      <w:szCs w:val="36"/>
-      <w:vertAlign w:val="baseline"/>
-    </w:rPr>
-  </w:style>
-  <w:style w:type="character" w:customStyle="1" w:styleId="TitleChar">
-    <w:name w:val="Title Char"/>
-    <w:basedOn w:val="DefaultParagraphFont"/>
-    <w:link w:val="Title"/>
-    <w:rsid w:val="00AF52BD"/>
-    <w:rPr>
-      <w:rFonts w:asciiTheme="majorHAnsi" w:eastAsiaTheme="majorEastAsia" w:hAnsiTheme="majorHAnsi" w:cstheme="majorBidi"/>
-      <w:b/>
-      <w:bCs/>
-      <w:sz w:val="36"/>
       <w:szCs w:val="36"/>
     </w:rPr>
   </w:style>

</xml_diff>

<commit_message>
update abstract style again
</commit_message>
<xml_diff>
--- a/inst/rmarkdown/templates/abstract/resources/style-reference.docx
+++ b/inst/rmarkdown/templates/abstract/resources/style-reference.docx
@@ -1,19 +1,49 @@
 
 <file path=word/document.xml><?xml version="1.0" encoding="utf-8"?>
-<w:document xmlns:wpc="http://schemas.microsoft.com/office/word/2010/wordprocessingCanvas" xmlns:cx="http://schemas.microsoft.com/office/drawing/2014/chartex" xmlns:cx1="http://schemas.microsoft.com/office/drawing/2015/9/8/chartex" xmlns:mc="http://schemas.openxmlformats.org/markup-compatibility/2006" xmlns:o="urn:schemas-microsoft-com:office:office" xmlns:r="http://schemas.openxmlformats.org/officeDocument/2006/relationships" xmlns:m="http://schemas.openxmlformats.org/officeDocument/2006/math" xmlns:v="urn:schemas-microsoft-com:vml" xmlns:wp14="http://schemas.microsoft.com/office/word/2010/wordprocessingDrawing" xmlns:wp="http://schemas.openxmlformats.org/drawingml/2006/wordprocessingDrawing" xmlns:w10="urn:schemas-microsoft-com:office:word" xmlns:w="http://schemas.openxmlformats.org/wordprocessingml/2006/main" xmlns:w14="http://schemas.microsoft.com/office/word/2010/wordml" xmlns:w15="http://schemas.microsoft.com/office/word/2012/wordml" xmlns:w16se="http://schemas.microsoft.com/office/word/2015/wordml/symex" xmlns:wpg="http://schemas.microsoft.com/office/word/2010/wordprocessingGroup" xmlns:wpi="http://schemas.microsoft.com/office/word/2010/wordprocessingInk" xmlns:wne="http://schemas.microsoft.com/office/word/2006/wordml" xmlns:wps="http://schemas.microsoft.com/office/word/2010/wordprocessingShape" mc:Ignorable="w14 w15 w16se wp14">
+<w:document xmlns:w="http://schemas.openxmlformats.org/wordprocessingml/2006/main" xmlns:m="http://schemas.openxmlformats.org/officeDocument/2006/math" xmlns:r="http://schemas.openxmlformats.org/officeDocument/2006/relationships" xmlns:o="urn:schemas-microsoft-com:office:office" xmlns:v="urn:schemas-microsoft-com:vml" xmlns:w10="urn:schemas-microsoft-com:office:word" xmlns:a="http://schemas.openxmlformats.org/drawingml/2006/main" xmlns:pic="http://schemas.openxmlformats.org/drawingml/2006/picture" xmlns:wp="http://schemas.openxmlformats.org/drawingml/2006/wordprocessingDrawing">
   <w:body>
     <w:p>
       <w:pPr>
         <w:pStyle w:val="Title"/>
-        <w:jc w:val="center"/>
       </w:pPr>
       <w:r>
-        <w:t>Reviewi</w:t>
+        <w:t xml:space="preserve">Are</w:t>
       </w:r>
-      <w:bookmarkStart w:id="0" w:name="_GoBack"/>
-      <w:bookmarkEnd w:id="0"/>
       <w:r>
-        <w:t>ng the NIH GWAS Catalog for candidate malignancies ready for Polygenic Risk assessment</w:t>
+        <w:t xml:space="preserve"> </w:t>
+      </w:r>
+      <w:r>
+        <w:t xml:space="preserve">we</w:t>
+      </w:r>
+      <w:r>
+        <w:t xml:space="preserve"> </w:t>
+      </w:r>
+      <w:r>
+        <w:t xml:space="preserve">ready</w:t>
+      </w:r>
+      <w:r>
+        <w:t xml:space="preserve"> </w:t>
+      </w:r>
+      <w:r>
+        <w:t xml:space="preserve">for</w:t>
+      </w:r>
+      <w:r>
+        <w:t xml:space="preserve"> </w:t>
+      </w:r>
+      <w:r>
+        <w:t xml:space="preserve">Polygenic</w:t>
+      </w:r>
+      <w:r>
+        <w:t xml:space="preserve"> </w:t>
+      </w:r>
+      <w:r>
+        <w:t xml:space="preserve">Risk</w:t>
+      </w:r>
+      <w:r>
+        <w:t xml:space="preserve"> </w:t>
+      </w:r>
+      <w:r>
+        <w:t xml:space="preserve">assessment?</w:t>
       </w:r>
     </w:p>
     <w:p>
@@ -21,22 +51,34 @@
         <w:pStyle w:val="Author"/>
       </w:pPr>
       <w:r>
-        <w:t>James Morgan</w:t>
+        <w:t xml:space="preserve">James Morgan</w:t>
       </w:r>
       <w:r>
         <w:rPr>
           <w:vertAlign w:val="superscript"/>
         </w:rPr>
-        <w:t>1</w:t>
+        <w:t xml:space="preserve">1</w:t>
       </w:r>
       <w:r>
-        <w:t>, and Paul James</w:t>
+        <w:t xml:space="preserve">,</w:t>
+      </w:r>
+      <w:r>
+        <w:t xml:space="preserve"> </w:t>
+      </w:r>
+      <w:r>
+        <w:t xml:space="preserve">and</w:t>
+      </w:r>
+      <w:r>
+        <w:t xml:space="preserve"> </w:t>
+      </w:r>
+      <w:r>
+        <w:t xml:space="preserve">Paul James</w:t>
       </w:r>
       <w:r>
         <w:rPr>
           <w:vertAlign w:val="superscript"/>
         </w:rPr>
-        <w:t>1</w:t>
+        <w:t xml:space="preserve">1</w:t>
       </w:r>
     </w:p>
     <w:p>
@@ -47,37 +89,31 @@
         <w:rPr>
           <w:vertAlign w:val="superscript"/>
         </w:rPr>
-        <w:t>1</w:t>
+        <w:t xml:space="preserve">1</w:t>
       </w:r>
       <w:r>
         <w:t xml:space="preserve"> </w:t>
       </w:r>
       <w:r>
-        <w:t>The Parkville Familial Cancer Centre, Peter MacCallum Cancer Centre and The Royal Melbourne Hospital, Melbourne, Victoria, Australia, 3000</w:t>
+        <w:t xml:space="preserve">The Parkville Familial Cancer Centre, Peter MacCallum Cancer Centre and The Royal Melbourne Hospital, Melbourne, Victoria, Australia, 3000</w:t>
       </w:r>
     </w:p>
     <w:p>
       <w:pPr>
         <w:pStyle w:val="Heading1"/>
       </w:pPr>
-      <w:bookmarkStart w:id="1" w:name="background"/>
+      <w:bookmarkStart w:id="20" w:name="background"/>
       <w:r>
-        <w:t>Background</w:t>
+        <w:t xml:space="preserve">Background</w:t>
       </w:r>
-      <w:bookmarkEnd w:id="1"/>
+      <w:bookmarkEnd w:id="20"/>
     </w:p>
     <w:p>
       <w:pPr>
         <w:pStyle w:val="FirstParagraph"/>
       </w:pPr>
       <w:r>
-        <w:t>The annual cost of cancer treatment in Australia amounts to billions of dollars worth of burden on the hea</w:t>
-      </w:r>
-      <w:r>
-        <w:t>lth system. Successful identification and targeted screening of those most at risk offers a far more cost-effective means of reducing cancer burden. Compared to existing risk estimation methods that rely primarily on family-history, Polygenic Risk Assessme</w:t>
-      </w:r>
-      <w:r>
-        <w:t>nt offers the potential for a far more precise and personalised mechanism for determining an individual’s cancer risk, even in the absence of a significant family history.</w:t>
+        <w:t xml:space="preserve">The annual cost of cancer treatment in Australia amounts to billions of dollars worth of burden on the health system. Successful identification and targeted screening of those most at risk offers a far more cost-effective means of reducing cancer burden. Compared to existing risk estimation methods that rely primarily on family-history, Polygenic Risk Assessment offers the potential for a far more precise and personalised mechanism for determining an individual’s cancer risk, even in the absence of a significant family history.</w:t>
       </w:r>
     </w:p>
     <w:p>
@@ -85,83 +121,53 @@
         <w:pStyle w:val="BodyText"/>
       </w:pPr>
       <w:r>
-        <w:t>To determine which malignancies are ready for clinical polygenic risk assessment, we</w:t>
-      </w:r>
-      <w:r>
-        <w:t xml:space="preserve"> are analysing the NHGRI-EBI Catalog of published genome-wide association studies, applying </w:t>
-      </w:r>
-      <w:r>
-        <w:rPr>
-          <w:b/>
-        </w:rPr>
-        <w:t>blah</w:t>
-      </w:r>
-      <w:r>
-        <w:t xml:space="preserve"> criteria to identify malignancies with robust evidence suggesting the polygenic component of their risk is reliably quantifiable.</w:t>
+        <w:t xml:space="preserve">To determine which malignancies are ready for clinical polygenic risk assessment, we have analysed the NHGRI-EBI catalog of published genome-wide association studies to identify studies reporting malignancy-associated Single Nucleotide Polymorphisms (SNPs) with strong evidence indicating these reported variants are truely associated with the malignancy of interest.</w:t>
       </w:r>
     </w:p>
     <w:p>
       <w:pPr>
         <w:pStyle w:val="Heading1"/>
       </w:pPr>
-      <w:bookmarkStart w:id="2" w:name="methods"/>
+      <w:bookmarkStart w:id="21" w:name="methods"/>
       <w:r>
-        <w:t>Methods</w:t>
+        <w:t xml:space="preserve">Methods</w:t>
       </w:r>
-      <w:bookmarkEnd w:id="2"/>
+      <w:bookmarkEnd w:id="21"/>
     </w:p>
     <w:p>
       <w:pPr>
         <w:pStyle w:val="FirstParagraph"/>
       </w:pPr>
       <w:r>
-        <w:t>Up-to-date publicatio</w:t>
-      </w:r>
-      <w:r>
-        <w:t xml:space="preserve">n data for all studies recorded in the GWAS Catalog was obtained using the </w:t>
-      </w:r>
-      <w:r>
-        <w:rPr>
-          <w:b/>
-        </w:rPr>
-        <w:t>gwascat</w:t>
-      </w:r>
-      <w:r>
-        <w:t xml:space="preserve"> package available for R via BioConductor. The data were filtered, cleaned and analysed to identify studies reporting Single Nucleotide Polymorphisms (SNPs) associated with a</w:t>
-      </w:r>
-      <w:r>
-        <w:t>n increase in the risk of a particular type of cancer. The reported SNPs for these malignancies were then assessed for validity by .</w:t>
+        <w:t xml:space="preserve">Up-to-date publication data for all studies recorded in the GWAS Catalog was extracted from the database, the data were analysed to identify publications reporting SNPs associated with increased risk for various classes of cancer. SNPs for each cancer class were extracted from those identified publications and examined against criteria designed to test the validity of the reported association.</w:t>
       </w:r>
     </w:p>
     <w:p>
       <w:pPr>
         <w:pStyle w:val="Heading1"/>
       </w:pPr>
-      <w:bookmarkStart w:id="3" w:name="results"/>
+      <w:bookmarkStart w:id="22" w:name="results"/>
       <w:r>
-        <w:t>Results</w:t>
+        <w:t xml:space="preserve">Results</w:t>
       </w:r>
-      <w:bookmarkEnd w:id="3"/>
+      <w:bookmarkEnd w:id="22"/>
     </w:p>
     <w:p>
       <w:pPr>
         <w:pStyle w:val="Heading1"/>
       </w:pPr>
-      <w:bookmarkStart w:id="4" w:name="conclusion"/>
+      <w:bookmarkStart w:id="23" w:name="conclusion"/>
       <w:r>
-        <w:t>Conclusion</w:t>
+        <w:t xml:space="preserve">Conclusion</w:t>
       </w:r>
-      <w:bookmarkEnd w:id="4"/>
+      <w:bookmarkEnd w:id="23"/>
     </w:p>
     <w:p>
       <w:pPr>
         <w:pStyle w:val="FirstParagraph"/>
       </w:pPr>
       <w:r>
-        <w:t>SNPs predisposing risk to cancers were found to be have robust representation within the GWAS catalog, i</w:t>
-      </w:r>
-      <w:r>
-        <w:t>ndicating that there may be sufficient data available to</w:t>
+        <w:t xml:space="preserve">SNPs predisposing risk to cancers were found to be have robust representation within the GWAS catalog, indicating that there may be sufficient data available to</w:t>
       </w:r>
     </w:p>
     <w:sectPr>
@@ -173,44 +179,23 @@
 </w:document>
 </file>
 
-<file path=word/endnotes.xml><?xml version="1.0" encoding="utf-8"?>
-<w:endnotes xmlns:wpc="http://schemas.microsoft.com/office/word/2010/wordprocessingCanvas" xmlns:cx="http://schemas.microsoft.com/office/drawing/2014/chartex" xmlns:cx1="http://schemas.microsoft.com/office/drawing/2015/9/8/chartex" xmlns:mc="http://schemas.openxmlformats.org/markup-compatibility/2006" xmlns:o="urn:schemas-microsoft-com:office:office" xmlns:r="http://schemas.openxmlformats.org/officeDocument/2006/relationships" xmlns:m="http://schemas.openxmlformats.org/officeDocument/2006/math" xmlns:v="urn:schemas-microsoft-com:vml" xmlns:wp14="http://schemas.microsoft.com/office/word/2010/wordprocessingDrawing" xmlns:wp="http://schemas.openxmlformats.org/drawingml/2006/wordprocessingDrawing" xmlns:w10="urn:schemas-microsoft-com:office:word" xmlns:w="http://schemas.openxmlformats.org/wordprocessingml/2006/main" xmlns:w14="http://schemas.microsoft.com/office/word/2010/wordml" xmlns:w15="http://schemas.microsoft.com/office/word/2012/wordml" xmlns:w16se="http://schemas.microsoft.com/office/word/2015/wordml/symex" xmlns:wpg="http://schemas.microsoft.com/office/word/2010/wordprocessingGroup" xmlns:wpi="http://schemas.microsoft.com/office/word/2010/wordprocessingInk" xmlns:wne="http://schemas.microsoft.com/office/word/2006/wordml" xmlns:wps="http://schemas.microsoft.com/office/word/2010/wordprocessingShape" mc:Ignorable="w14 w15 w16se wp14">
-  <w:endnote w:type="separator" w:id="-1">
+<file path=word/comments.xml><?xml version="1.0" encoding="utf-8"?>
+<w:comments xmlns:w="http://schemas.openxmlformats.org/wordprocessingml/2006/main" xmlns:m="http://schemas.openxmlformats.org/officeDocument/2006/math" xmlns:r="http://schemas.openxmlformats.org/officeDocument/2006/relationships" xmlns:o="urn:schemas-microsoft-com:office:office" xmlns:v="urn:schemas-microsoft-com:vml" xmlns:w10="urn:schemas-microsoft-com:office:word" xmlns:a="http://schemas.openxmlformats.org/drawingml/2006/main" xmlns:pic="http://schemas.openxmlformats.org/drawingml/2006/picture" xmlns:wp="http://schemas.openxmlformats.org/drawingml/2006/wordprocessingDrawing"/>
+</file>
+
+<file path=word/footnotes.xml><?xml version="1.0" encoding="utf-8"?>
+<w:footnotes xmlns:w="http://schemas.openxmlformats.org/wordprocessingml/2006/main" xmlns:m="http://schemas.openxmlformats.org/officeDocument/2006/math" xmlns:r="http://schemas.openxmlformats.org/officeDocument/2006/relationships" xmlns:o="urn:schemas-microsoft-com:office:office" xmlns:v="urn:schemas-microsoft-com:vml" xmlns:w10="urn:schemas-microsoft-com:office:word" xmlns:a="http://schemas.openxmlformats.org/drawingml/2006/main" xmlns:pic="http://schemas.openxmlformats.org/drawingml/2006/picture" xmlns:wp="http://schemas.openxmlformats.org/drawingml/2006/wordprocessingDrawing">
+  <w:footnote w:type="continuationSeparator" w:id="0">
     <w:p>
-      <w:pPr>
-        <w:spacing w:after="0"/>
-      </w:pPr>
-      <w:r>
-        <w:separator/>
-      </w:r>
-    </w:p>
-  </w:endnote>
-  <w:endnote w:type="continuationSeparator" w:id="0">
-    <w:p>
-      <w:pPr>
-        <w:spacing w:after="0"/>
-      </w:pPr>
       <w:r>
         <w:continuationSeparator/>
       </w:r>
     </w:p>
-  </w:endnote>
-</w:endnotes>
-</file>
-
-<file path=word/footnotes.xml><?xml version="1.0" encoding="utf-8"?>
-<w:footnotes xmlns:wpc="http://schemas.microsoft.com/office/word/2010/wordprocessingCanvas" xmlns:cx="http://schemas.microsoft.com/office/drawing/2014/chartex" xmlns:cx1="http://schemas.microsoft.com/office/drawing/2015/9/8/chartex" xmlns:mc="http://schemas.openxmlformats.org/markup-compatibility/2006" xmlns:o="urn:schemas-microsoft-com:office:office" xmlns:r="http://schemas.openxmlformats.org/officeDocument/2006/relationships" xmlns:m="http://schemas.openxmlformats.org/officeDocument/2006/math" xmlns:v="urn:schemas-microsoft-com:vml" xmlns:wp14="http://schemas.microsoft.com/office/word/2010/wordprocessingDrawing" xmlns:wp="http://schemas.openxmlformats.org/drawingml/2006/wordprocessingDrawing" xmlns:w10="urn:schemas-microsoft-com:office:word" xmlns:w="http://schemas.openxmlformats.org/wordprocessingml/2006/main" xmlns:w14="http://schemas.microsoft.com/office/word/2010/wordml" xmlns:w15="http://schemas.microsoft.com/office/word/2012/wordml" xmlns:w16se="http://schemas.microsoft.com/office/word/2015/wordml/symex" xmlns:wpg="http://schemas.microsoft.com/office/word/2010/wordprocessingGroup" xmlns:wpi="http://schemas.microsoft.com/office/word/2010/wordprocessingInk" xmlns:wne="http://schemas.microsoft.com/office/word/2006/wordml" xmlns:wps="http://schemas.microsoft.com/office/word/2010/wordprocessingShape" mc:Ignorable="w14 w15 w16se wp14">
+  </w:footnote>
   <w:footnote w:type="separator" w:id="-1">
     <w:p>
       <w:r>
         <w:separator/>
-      </w:r>
-    </w:p>
-  </w:footnote>
-  <w:footnote w:type="continuationSeparator" w:id="0">
-    <w:p>
-      <w:r>
-        <w:continuationSeparator/>
       </w:r>
     </w:p>
   </w:footnote>
@@ -2197,6 +2182,109 @@
       <w:numFmt w:val="decimal"/>
       <w:lvlText w:val=""/>
       <w:lvlJc w:val="left"/>
+    </w:lvl>
+  </w:abstractNum>
+  <w:abstractNum w:abstractNumId="990">
+    <w:nsid w:val="2c1ae401"/>
+    <w:multiLevelType w:val="multilevel"/>
+    <w:lvl w:ilvl="0">
+      <w:numFmt w:val="bullet"/>
+      <w:lvlText w:val=" "/>
+      <w:lvlJc w:val="left"/>
+      <w:pPr>
+        <w:tabs>
+          <w:tab w:val="num" w:pos="0"/>
+        </w:tabs>
+        <w:ind w:left="480" w:hanging="480"/>
+      </w:pPr>
+    </w:lvl>
+    <w:lvl w:ilvl="1">
+      <w:numFmt w:val="bullet"/>
+      <w:lvlText w:val=" "/>
+      <w:lvlJc w:val="left"/>
+      <w:pPr>
+        <w:tabs>
+          <w:tab w:val="num" w:pos="720"/>
+        </w:tabs>
+        <w:ind w:left="1200" w:hanging="480"/>
+      </w:pPr>
+    </w:lvl>
+    <w:lvl w:ilvl="2">
+      <w:numFmt w:val="bullet"/>
+      <w:lvlText w:val=" "/>
+      <w:lvlJc w:val="left"/>
+      <w:pPr>
+        <w:tabs>
+          <w:tab w:val="num" w:pos="1440"/>
+        </w:tabs>
+        <w:ind w:left="1920" w:hanging="480"/>
+      </w:pPr>
+    </w:lvl>
+    <w:lvl w:ilvl="3">
+      <w:numFmt w:val="bullet"/>
+      <w:lvlText w:val=" "/>
+      <w:lvlJc w:val="left"/>
+      <w:pPr>
+        <w:tabs>
+          <w:tab w:val="num" w:pos="2160"/>
+        </w:tabs>
+        <w:ind w:left="2640" w:hanging="480"/>
+      </w:pPr>
+    </w:lvl>
+    <w:lvl w:ilvl="4">
+      <w:numFmt w:val="bullet"/>
+      <w:lvlText w:val=" "/>
+      <w:lvlJc w:val="left"/>
+      <w:pPr>
+        <w:tabs>
+          <w:tab w:val="num" w:pos="2880"/>
+        </w:tabs>
+        <w:ind w:left="3360" w:hanging="480"/>
+      </w:pPr>
+    </w:lvl>
+    <w:lvl w:ilvl="5">
+      <w:numFmt w:val="bullet"/>
+      <w:lvlText w:val=" "/>
+      <w:lvlJc w:val="left"/>
+      <w:pPr>
+        <w:tabs>
+          <w:tab w:val="num" w:pos="3600"/>
+        </w:tabs>
+        <w:ind w:left="4080" w:hanging="480"/>
+      </w:pPr>
+    </w:lvl>
+    <w:lvl w:ilvl="6">
+      <w:numFmt w:val="bullet"/>
+      <w:lvlText w:val=" "/>
+      <w:lvlJc w:val="left"/>
+      <w:pPr>
+        <w:tabs>
+          <w:tab w:val="num" w:pos="4320"/>
+        </w:tabs>
+        <w:ind w:left="4800" w:hanging="480"/>
+      </w:pPr>
+    </w:lvl>
+    <w:lvl w:ilvl="7">
+      <w:numFmt w:val="bullet"/>
+      <w:lvlText w:val=" "/>
+      <w:lvlJc w:val="left"/>
+      <w:pPr>
+        <w:tabs>
+          <w:tab w:val="num" w:pos="5040"/>
+        </w:tabs>
+        <w:ind w:left="5520" w:hanging="480"/>
+      </w:pPr>
+    </w:lvl>
+    <w:lvl w:ilvl="8">
+      <w:numFmt w:val="bullet"/>
+      <w:lvlText w:val=" "/>
+      <w:lvlJc w:val="left"/>
+      <w:pPr>
+        <w:tabs>
+          <w:tab w:val="num" w:pos="5760"/>
+        </w:tabs>
+        <w:ind w:left="6240" w:hanging="480"/>
+      </w:pPr>
     </w:lvl>
   </w:abstractNum>
   <w:num w:numId="1">
@@ -2405,6 +2493,9 @@
   </w:num>
   <w:num w:numId="34">
     <w:abstractNumId w:val="21"/>
+  </w:num>
+  <w:num w:numId="1000">
+    <w:abstractNumId w:val="990"/>
   </w:num>
 </w:numbering>
 </file>

</xml_diff>

<commit_message>
update abstract style yet again
</commit_message>
<xml_diff>
--- a/inst/rmarkdown/templates/abstract/resources/style-reference.docx
+++ b/inst/rmarkdown/templates/abstract/resources/style-reference.docx
@@ -1,49 +1,18 @@
 
 <file path=word/document.xml><?xml version="1.0" encoding="utf-8"?>
-<w:document xmlns:w="http://schemas.openxmlformats.org/wordprocessingml/2006/main" xmlns:m="http://schemas.openxmlformats.org/officeDocument/2006/math" xmlns:r="http://schemas.openxmlformats.org/officeDocument/2006/relationships" xmlns:o="urn:schemas-microsoft-com:office:office" xmlns:v="urn:schemas-microsoft-com:vml" xmlns:w10="urn:schemas-microsoft-com:office:word" xmlns:a="http://schemas.openxmlformats.org/drawingml/2006/main" xmlns:pic="http://schemas.openxmlformats.org/drawingml/2006/picture" xmlns:wp="http://schemas.openxmlformats.org/drawingml/2006/wordprocessingDrawing">
+<w:document xmlns:wpc="http://schemas.microsoft.com/office/word/2010/wordprocessingCanvas" xmlns:cx="http://schemas.microsoft.com/office/drawing/2014/chartex" xmlns:cx1="http://schemas.microsoft.com/office/drawing/2015/9/8/chartex" xmlns:mc="http://schemas.openxmlformats.org/markup-compatibility/2006" xmlns:o="urn:schemas-microsoft-com:office:office" xmlns:r="http://schemas.openxmlformats.org/officeDocument/2006/relationships" xmlns:m="http://schemas.openxmlformats.org/officeDocument/2006/math" xmlns:v="urn:schemas-microsoft-com:vml" xmlns:wp14="http://schemas.microsoft.com/office/word/2010/wordprocessingDrawing" xmlns:wp="http://schemas.openxmlformats.org/drawingml/2006/wordprocessingDrawing" xmlns:w10="urn:schemas-microsoft-com:office:word" xmlns:w="http://schemas.openxmlformats.org/wordprocessingml/2006/main" xmlns:w14="http://schemas.microsoft.com/office/word/2010/wordml" xmlns:w15="http://schemas.microsoft.com/office/word/2012/wordml" xmlns:w16se="http://schemas.microsoft.com/office/word/2015/wordml/symex" xmlns:wpg="http://schemas.microsoft.com/office/word/2010/wordprocessingGroup" xmlns:wpi="http://schemas.microsoft.com/office/word/2010/wordprocessingInk" xmlns:wne="http://schemas.microsoft.com/office/word/2006/wordml" xmlns:wps="http://schemas.microsoft.com/office/word/2010/wordprocessingShape" mc:Ignorable="w14 w15 w16se wp14">
   <w:body>
     <w:p>
       <w:pPr>
         <w:pStyle w:val="Title"/>
       </w:pPr>
       <w:r>
-        <w:t xml:space="preserve">Are</w:t>
+        <w:t xml:space="preserve">Are we ready for Polygenic Risk </w:t>
       </w:r>
+      <w:bookmarkStart w:id="0" w:name="_GoBack"/>
+      <w:bookmarkEnd w:id="0"/>
       <w:r>
-        <w:t xml:space="preserve"> </w:t>
-      </w:r>
-      <w:r>
-        <w:t xml:space="preserve">we</w:t>
-      </w:r>
-      <w:r>
-        <w:t xml:space="preserve"> </w:t>
-      </w:r>
-      <w:r>
-        <w:t xml:space="preserve">ready</w:t>
-      </w:r>
-      <w:r>
-        <w:t xml:space="preserve"> </w:t>
-      </w:r>
-      <w:r>
-        <w:t xml:space="preserve">for</w:t>
-      </w:r>
-      <w:r>
-        <w:t xml:space="preserve"> </w:t>
-      </w:r>
-      <w:r>
-        <w:t xml:space="preserve">Polygenic</w:t>
-      </w:r>
-      <w:r>
-        <w:t xml:space="preserve"> </w:t>
-      </w:r>
-      <w:r>
-        <w:t xml:space="preserve">Risk</w:t>
-      </w:r>
-      <w:r>
-        <w:t xml:space="preserve"> </w:t>
-      </w:r>
-      <w:r>
-        <w:t xml:space="preserve">assessment?</w:t>
+        <w:t>assessment?</w:t>
       </w:r>
     </w:p>
     <w:p>
@@ -51,34 +20,22 @@
         <w:pStyle w:val="Author"/>
       </w:pPr>
       <w:r>
-        <w:t xml:space="preserve">James Morgan</w:t>
+        <w:t>James Morgan</w:t>
       </w:r>
       <w:r>
         <w:rPr>
           <w:vertAlign w:val="superscript"/>
         </w:rPr>
-        <w:t xml:space="preserve">1</w:t>
+        <w:t>1</w:t>
       </w:r>
       <w:r>
-        <w:t xml:space="preserve">,</w:t>
-      </w:r>
-      <w:r>
-        <w:t xml:space="preserve"> </w:t>
-      </w:r>
-      <w:r>
-        <w:t xml:space="preserve">and</w:t>
-      </w:r>
-      <w:r>
-        <w:t xml:space="preserve"> </w:t>
-      </w:r>
-      <w:r>
-        <w:t xml:space="preserve">Paul James</w:t>
+        <w:t>, and Paul James</w:t>
       </w:r>
       <w:r>
         <w:rPr>
           <w:vertAlign w:val="superscript"/>
         </w:rPr>
-        <w:t xml:space="preserve">1</w:t>
+        <w:t>1</w:t>
       </w:r>
     </w:p>
     <w:p>
@@ -89,31 +46,34 @@
         <w:rPr>
           <w:vertAlign w:val="superscript"/>
         </w:rPr>
-        <w:t xml:space="preserve">1</w:t>
+        <w:t>1</w:t>
       </w:r>
       <w:r>
-        <w:t xml:space="preserve"> </w:t>
-      </w:r>
-      <w:r>
-        <w:t xml:space="preserve">The Parkville Familial Cancer Centre, Peter MacCallum Cancer Centre and The Royal Melbourne Hospital, Melbourne, Victoria, Australia, 3000</w:t>
+        <w:t xml:space="preserve"> The Parkville Familial Cancer Centre, Peter MacCallum Cancer Centre and The Royal Melbourne Hospital, Melbourne, Victoria, Australia, 3000</w:t>
       </w:r>
     </w:p>
     <w:p>
       <w:pPr>
         <w:pStyle w:val="Heading1"/>
       </w:pPr>
-      <w:bookmarkStart w:id="20" w:name="background"/>
+      <w:bookmarkStart w:id="1" w:name="background"/>
       <w:r>
-        <w:t xml:space="preserve">Background</w:t>
+        <w:t>Background</w:t>
       </w:r>
-      <w:bookmarkEnd w:id="20"/>
+      <w:bookmarkEnd w:id="1"/>
     </w:p>
     <w:p>
       <w:pPr>
         <w:pStyle w:val="FirstParagraph"/>
       </w:pPr>
       <w:r>
-        <w:t xml:space="preserve">The annual cost of cancer treatment in Australia amounts to billions of dollars worth of burden on the health system. Successful identification and targeted screening of those most at risk offers a far more cost-effective means of reducing cancer burden. Compared to existing risk estimation methods that rely primarily on family-history, Polygenic Risk Assessment offers the potential for a far more precise and personalised mechanism for determining an individual’s cancer risk, even in the absence of a significant family history.</w:t>
+        <w:t>The annual cost of cancer treatment in Australia amounts to billions of dollars worth of burden on the health system. Successful identification and targeted screening of those most at risk offers a far more cost-effective means of reducing cancer burden. C</w:t>
+      </w:r>
+      <w:r>
+        <w:t>ompared to existing risk estimation methods that rely primarily on family-history, Polygenic Risk Assessment offers the potential for a far more precise and personalised mechanism for determining an individual’s cancer risk, even in the absence of a signif</w:t>
+      </w:r>
+      <w:r>
+        <w:t>icant family history.</w:t>
       </w:r>
     </w:p>
     <w:p>
@@ -121,53 +81,62 @@
         <w:pStyle w:val="BodyText"/>
       </w:pPr>
       <w:r>
-        <w:t xml:space="preserve">To determine which malignancies are ready for clinical polygenic risk assessment, we have analysed the NHGRI-EBI catalog of published genome-wide association studies to identify studies reporting malignancy-associated Single Nucleotide Polymorphisms (SNPs) with strong evidence indicating these reported variants are truely associated with the malignancy of interest.</w:t>
+        <w:t>To determine which malignancies are ready for clinical polygenic risk assessment, we have analysed the NHGRI-EBI catalog of published genome-wide association studies to identify studies reporting malignancy-associated Single Nucleotid</w:t>
+      </w:r>
+      <w:r>
+        <w:t>e Polymorphisms (SNPs) with strong evidence indicating these reported variants are truely associated with the malignancy of interest.</w:t>
       </w:r>
     </w:p>
     <w:p>
       <w:pPr>
         <w:pStyle w:val="Heading1"/>
       </w:pPr>
-      <w:bookmarkStart w:id="21" w:name="methods"/>
+      <w:bookmarkStart w:id="2" w:name="methods"/>
       <w:r>
-        <w:t xml:space="preserve">Methods</w:t>
+        <w:t>Methods</w:t>
       </w:r>
-      <w:bookmarkEnd w:id="21"/>
+      <w:bookmarkEnd w:id="2"/>
     </w:p>
     <w:p>
       <w:pPr>
         <w:pStyle w:val="FirstParagraph"/>
       </w:pPr>
       <w:r>
-        <w:t xml:space="preserve">Up-to-date publication data for all studies recorded in the GWAS Catalog was extracted from the database, the data were analysed to identify publications reporting SNPs associated with increased risk for various classes of cancer. SNPs for each cancer class were extracted from those identified publications and examined against criteria designed to test the validity of the reported association.</w:t>
+        <w:t>Up-to-date publication data for all studies recorded in the GWAS Catalog was extracted from the database, the data</w:t>
+      </w:r>
+      <w:r>
+        <w:t xml:space="preserve"> were analysed to identify publications reporting SNPs associated with increased risk for various classes of cancer. SNPs for each cancer class were extracted from those identified publications and examined against criteria designed to test the validity of</w:t>
+      </w:r>
+      <w:r>
+        <w:t xml:space="preserve"> the reported association.</w:t>
       </w:r>
     </w:p>
     <w:p>
       <w:pPr>
         <w:pStyle w:val="Heading1"/>
       </w:pPr>
-      <w:bookmarkStart w:id="22" w:name="results"/>
+      <w:bookmarkStart w:id="3" w:name="results"/>
       <w:r>
-        <w:t xml:space="preserve">Results</w:t>
+        <w:t>Results</w:t>
       </w:r>
-      <w:bookmarkEnd w:id="22"/>
+      <w:bookmarkEnd w:id="3"/>
     </w:p>
     <w:p>
       <w:pPr>
         <w:pStyle w:val="Heading1"/>
       </w:pPr>
-      <w:bookmarkStart w:id="23" w:name="conclusion"/>
+      <w:bookmarkStart w:id="4" w:name="conclusion"/>
       <w:r>
-        <w:t xml:space="preserve">Conclusion</w:t>
+        <w:t>Conclusion</w:t>
       </w:r>
-      <w:bookmarkEnd w:id="23"/>
+      <w:bookmarkEnd w:id="4"/>
     </w:p>
     <w:p>
       <w:pPr>
         <w:pStyle w:val="FirstParagraph"/>
       </w:pPr>
       <w:r>
-        <w:t xml:space="preserve">SNPs predisposing risk to cancers were found to be have robust representation within the GWAS catalog, indicating that there may be sufficient data available to</w:t>
+        <w:t>SNPs predisposing risk to cancers were found to be have robust representation within the GWAS catalog, indicating that there may be sufficient data available to</w:t>
       </w:r>
     </w:p>
     <w:sectPr>
@@ -179,23 +148,44 @@
 </w:document>
 </file>
 
-<file path=word/comments.xml><?xml version="1.0" encoding="utf-8"?>
-<w:comments xmlns:w="http://schemas.openxmlformats.org/wordprocessingml/2006/main" xmlns:m="http://schemas.openxmlformats.org/officeDocument/2006/math" xmlns:r="http://schemas.openxmlformats.org/officeDocument/2006/relationships" xmlns:o="urn:schemas-microsoft-com:office:office" xmlns:v="urn:schemas-microsoft-com:vml" xmlns:w10="urn:schemas-microsoft-com:office:word" xmlns:a="http://schemas.openxmlformats.org/drawingml/2006/main" xmlns:pic="http://schemas.openxmlformats.org/drawingml/2006/picture" xmlns:wp="http://schemas.openxmlformats.org/drawingml/2006/wordprocessingDrawing"/>
+<file path=word/endnotes.xml><?xml version="1.0" encoding="utf-8"?>
+<w:endnotes xmlns:wpc="http://schemas.microsoft.com/office/word/2010/wordprocessingCanvas" xmlns:cx="http://schemas.microsoft.com/office/drawing/2014/chartex" xmlns:cx1="http://schemas.microsoft.com/office/drawing/2015/9/8/chartex" xmlns:mc="http://schemas.openxmlformats.org/markup-compatibility/2006" xmlns:o="urn:schemas-microsoft-com:office:office" xmlns:r="http://schemas.openxmlformats.org/officeDocument/2006/relationships" xmlns:m="http://schemas.openxmlformats.org/officeDocument/2006/math" xmlns:v="urn:schemas-microsoft-com:vml" xmlns:wp14="http://schemas.microsoft.com/office/word/2010/wordprocessingDrawing" xmlns:wp="http://schemas.openxmlformats.org/drawingml/2006/wordprocessingDrawing" xmlns:w10="urn:schemas-microsoft-com:office:word" xmlns:w="http://schemas.openxmlformats.org/wordprocessingml/2006/main" xmlns:w14="http://schemas.microsoft.com/office/word/2010/wordml" xmlns:w15="http://schemas.microsoft.com/office/word/2012/wordml" xmlns:w16se="http://schemas.microsoft.com/office/word/2015/wordml/symex" xmlns:wpg="http://schemas.microsoft.com/office/word/2010/wordprocessingGroup" xmlns:wpi="http://schemas.microsoft.com/office/word/2010/wordprocessingInk" xmlns:wne="http://schemas.microsoft.com/office/word/2006/wordml" xmlns:wps="http://schemas.microsoft.com/office/word/2010/wordprocessingShape" mc:Ignorable="w14 w15 w16se wp14">
+  <w:endnote w:type="separator" w:id="-1">
+    <w:p>
+      <w:pPr>
+        <w:spacing w:after="0"/>
+      </w:pPr>
+      <w:r>
+        <w:separator/>
+      </w:r>
+    </w:p>
+  </w:endnote>
+  <w:endnote w:type="continuationSeparator" w:id="0">
+    <w:p>
+      <w:pPr>
+        <w:spacing w:after="0"/>
+      </w:pPr>
+      <w:r>
+        <w:continuationSeparator/>
+      </w:r>
+    </w:p>
+  </w:endnote>
+</w:endnotes>
 </file>
 
 <file path=word/footnotes.xml><?xml version="1.0" encoding="utf-8"?>
-<w:footnotes xmlns:w="http://schemas.openxmlformats.org/wordprocessingml/2006/main" xmlns:m="http://schemas.openxmlformats.org/officeDocument/2006/math" xmlns:r="http://schemas.openxmlformats.org/officeDocument/2006/relationships" xmlns:o="urn:schemas-microsoft-com:office:office" xmlns:v="urn:schemas-microsoft-com:vml" xmlns:w10="urn:schemas-microsoft-com:office:word" xmlns:a="http://schemas.openxmlformats.org/drawingml/2006/main" xmlns:pic="http://schemas.openxmlformats.org/drawingml/2006/picture" xmlns:wp="http://schemas.openxmlformats.org/drawingml/2006/wordprocessingDrawing">
+<w:footnotes xmlns:wpc="http://schemas.microsoft.com/office/word/2010/wordprocessingCanvas" xmlns:cx="http://schemas.microsoft.com/office/drawing/2014/chartex" xmlns:cx1="http://schemas.microsoft.com/office/drawing/2015/9/8/chartex" xmlns:mc="http://schemas.openxmlformats.org/markup-compatibility/2006" xmlns:o="urn:schemas-microsoft-com:office:office" xmlns:r="http://schemas.openxmlformats.org/officeDocument/2006/relationships" xmlns:m="http://schemas.openxmlformats.org/officeDocument/2006/math" xmlns:v="urn:schemas-microsoft-com:vml" xmlns:wp14="http://schemas.microsoft.com/office/word/2010/wordprocessingDrawing" xmlns:wp="http://schemas.openxmlformats.org/drawingml/2006/wordprocessingDrawing" xmlns:w10="urn:schemas-microsoft-com:office:word" xmlns:w="http://schemas.openxmlformats.org/wordprocessingml/2006/main" xmlns:w14="http://schemas.microsoft.com/office/word/2010/wordml" xmlns:w15="http://schemas.microsoft.com/office/word/2012/wordml" xmlns:w16se="http://schemas.microsoft.com/office/word/2015/wordml/symex" xmlns:wpg="http://schemas.microsoft.com/office/word/2010/wordprocessingGroup" xmlns:wpi="http://schemas.microsoft.com/office/word/2010/wordprocessingInk" xmlns:wne="http://schemas.microsoft.com/office/word/2006/wordml" xmlns:wps="http://schemas.microsoft.com/office/word/2010/wordprocessingShape" mc:Ignorable="w14 w15 w16se wp14">
+  <w:footnote w:type="separator" w:id="-1">
+    <w:p>
+      <w:r>
+        <w:separator/>
+      </w:r>
+    </w:p>
+  </w:footnote>
   <w:footnote w:type="continuationSeparator" w:id="0">
     <w:p>
       <w:r>
         <w:continuationSeparator/>
-      </w:r>
-    </w:p>
-  </w:footnote>
-  <w:footnote w:type="separator" w:id="-1">
-    <w:p>
-      <w:r>
-        <w:separator/>
       </w:r>
     </w:p>
   </w:footnote>
@@ -2182,109 +2172,6 @@
       <w:numFmt w:val="decimal"/>
       <w:lvlText w:val=""/>
       <w:lvlJc w:val="left"/>
-    </w:lvl>
-  </w:abstractNum>
-  <w:abstractNum w:abstractNumId="990">
-    <w:nsid w:val="2c1ae401"/>
-    <w:multiLevelType w:val="multilevel"/>
-    <w:lvl w:ilvl="0">
-      <w:numFmt w:val="bullet"/>
-      <w:lvlText w:val=" "/>
-      <w:lvlJc w:val="left"/>
-      <w:pPr>
-        <w:tabs>
-          <w:tab w:val="num" w:pos="0"/>
-        </w:tabs>
-        <w:ind w:left="480" w:hanging="480"/>
-      </w:pPr>
-    </w:lvl>
-    <w:lvl w:ilvl="1">
-      <w:numFmt w:val="bullet"/>
-      <w:lvlText w:val=" "/>
-      <w:lvlJc w:val="left"/>
-      <w:pPr>
-        <w:tabs>
-          <w:tab w:val="num" w:pos="720"/>
-        </w:tabs>
-        <w:ind w:left="1200" w:hanging="480"/>
-      </w:pPr>
-    </w:lvl>
-    <w:lvl w:ilvl="2">
-      <w:numFmt w:val="bullet"/>
-      <w:lvlText w:val=" "/>
-      <w:lvlJc w:val="left"/>
-      <w:pPr>
-        <w:tabs>
-          <w:tab w:val="num" w:pos="1440"/>
-        </w:tabs>
-        <w:ind w:left="1920" w:hanging="480"/>
-      </w:pPr>
-    </w:lvl>
-    <w:lvl w:ilvl="3">
-      <w:numFmt w:val="bullet"/>
-      <w:lvlText w:val=" "/>
-      <w:lvlJc w:val="left"/>
-      <w:pPr>
-        <w:tabs>
-          <w:tab w:val="num" w:pos="2160"/>
-        </w:tabs>
-        <w:ind w:left="2640" w:hanging="480"/>
-      </w:pPr>
-    </w:lvl>
-    <w:lvl w:ilvl="4">
-      <w:numFmt w:val="bullet"/>
-      <w:lvlText w:val=" "/>
-      <w:lvlJc w:val="left"/>
-      <w:pPr>
-        <w:tabs>
-          <w:tab w:val="num" w:pos="2880"/>
-        </w:tabs>
-        <w:ind w:left="3360" w:hanging="480"/>
-      </w:pPr>
-    </w:lvl>
-    <w:lvl w:ilvl="5">
-      <w:numFmt w:val="bullet"/>
-      <w:lvlText w:val=" "/>
-      <w:lvlJc w:val="left"/>
-      <w:pPr>
-        <w:tabs>
-          <w:tab w:val="num" w:pos="3600"/>
-        </w:tabs>
-        <w:ind w:left="4080" w:hanging="480"/>
-      </w:pPr>
-    </w:lvl>
-    <w:lvl w:ilvl="6">
-      <w:numFmt w:val="bullet"/>
-      <w:lvlText w:val=" "/>
-      <w:lvlJc w:val="left"/>
-      <w:pPr>
-        <w:tabs>
-          <w:tab w:val="num" w:pos="4320"/>
-        </w:tabs>
-        <w:ind w:left="4800" w:hanging="480"/>
-      </w:pPr>
-    </w:lvl>
-    <w:lvl w:ilvl="7">
-      <w:numFmt w:val="bullet"/>
-      <w:lvlText w:val=" "/>
-      <w:lvlJc w:val="left"/>
-      <w:pPr>
-        <w:tabs>
-          <w:tab w:val="num" w:pos="5040"/>
-        </w:tabs>
-        <w:ind w:left="5520" w:hanging="480"/>
-      </w:pPr>
-    </w:lvl>
-    <w:lvl w:ilvl="8">
-      <w:numFmt w:val="bullet"/>
-      <w:lvlText w:val=" "/>
-      <w:lvlJc w:val="left"/>
-      <w:pPr>
-        <w:tabs>
-          <w:tab w:val="num" w:pos="5760"/>
-        </w:tabs>
-        <w:ind w:left="6240" w:hanging="480"/>
-      </w:pPr>
     </w:lvl>
   </w:abstractNum>
   <w:num w:numId="1">
@@ -2494,8 +2381,8 @@
   <w:num w:numId="34">
     <w:abstractNumId w:val="21"/>
   </w:num>
-  <w:num w:numId="1000">
-    <w:abstractNumId w:val="990"/>
+  <w:num w:numId="35">
+    <w:abstractNumId w:val="21"/>
   </w:num>
 </w:numbering>
 </file>
@@ -3056,11 +2943,12 @@
     <w:next w:val="BodyText"/>
     <w:link w:val="TitleChar"/>
     <w:qFormat/>
-    <w:rsid w:val="00B25820"/>
+    <w:rsid w:val="001D68CC"/>
     <w:pPr>
       <w:keepNext/>
       <w:keepLines/>
       <w:spacing w:before="480" w:after="240"/>
+      <w:jc w:val="center"/>
     </w:pPr>
     <w:rPr>
       <w:rFonts w:ascii="Times New Roman" w:eastAsiaTheme="majorEastAsia" w:hAnsi="Times New Roman" w:cstheme="majorBidi"/>
@@ -3617,7 +3505,7 @@
     <w:name w:val="Title Char"/>
     <w:basedOn w:val="DefaultParagraphFont"/>
     <w:link w:val="Title"/>
-    <w:rsid w:val="00B25820"/>
+    <w:rsid w:val="001D68CC"/>
     <w:rPr>
       <w:rFonts w:ascii="Times New Roman" w:eastAsiaTheme="majorEastAsia" w:hAnsi="Times New Roman" w:cstheme="majorBidi"/>
       <w:b/>

</xml_diff>

<commit_message>
fix incorect template definitions
</commit_message>
<xml_diff>
--- a/inst/rmarkdown/templates/abstract/resources/style-reference.docx
+++ b/inst/rmarkdown/templates/abstract/resources/style-reference.docx
@@ -6,13 +6,10 @@
       <w:pPr>
         <w:pStyle w:val="Title"/>
       </w:pPr>
-      <w:r>
-        <w:t xml:space="preserve">Are we ready for Polygenic Risk </w:t>
-      </w:r>
       <w:bookmarkStart w:id="0" w:name="_GoBack"/>
       <w:bookmarkEnd w:id="0"/>
       <w:r>
-        <w:t>assessment?</w:t>
+        <w:t>Are we ready for Polygenic Risk assessment?</w:t>
       </w:r>
     </w:p>
     <w:p>
@@ -67,13 +64,7 @@
         <w:pStyle w:val="FirstParagraph"/>
       </w:pPr>
       <w:r>
-        <w:t>The annual cost of cancer treatment in Australia amounts to billions of dollars worth of burden on the health system. Successful identification and targeted screening of those most at risk offers a far more cost-effective means of reducing cancer burden. C</w:t>
-      </w:r>
-      <w:r>
-        <w:t>ompared to existing risk estimation methods that rely primarily on family-history, Polygenic Risk Assessment offers the potential for a far more precise and personalised mechanism for determining an individual’s cancer risk, even in the absence of a signif</w:t>
-      </w:r>
-      <w:r>
-        <w:t>icant family history.</w:t>
+        <w:t>The annual cost of cancer treatment in Australia amounts to billions of dollars worth of burden on the health system. Successful identification and targeted screening of those most at risk offers a far more cost-effective means of reducing cancer burden. Compared to existing risk estimation methods that rely primarily on family-history, Polygenic Risk Assessment offers the potential for a far more precise and personalised mechanism for determining an individual’s cancer risk, even in the absence of a significant family history.</w:t>
       </w:r>
     </w:p>
     <w:p>
@@ -81,10 +72,7 @@
         <w:pStyle w:val="BodyText"/>
       </w:pPr>
       <w:r>
-        <w:t>To determine which malignancies are ready for clinical polygenic risk assessment, we have analysed the NHGRI-EBI catalog of published genome-wide association studies to identify studies reporting malignancy-associated Single Nucleotid</w:t>
-      </w:r>
-      <w:r>
-        <w:t>e Polymorphisms (SNPs) with strong evidence indicating these reported variants are truely associated with the malignancy of interest.</w:t>
+        <w:t>To determine which malignancies are ready for clinical polygenic risk assessment, we have analysed the NHGRI-EBI catalog of published genome-wide association studies to identify studies reporting malignancy-associated Single Nucleotide Polymorphisms (SNPs) with strong evidence indicating these reported variants are truely associated with the malignancy of interest.</w:t>
       </w:r>
     </w:p>
     <w:p>
@@ -102,13 +90,7 @@
         <w:pStyle w:val="FirstParagraph"/>
       </w:pPr>
       <w:r>
-        <w:t>Up-to-date publication data for all studies recorded in the GWAS Catalog was extracted from the database, the data</w:t>
-      </w:r>
-      <w:r>
-        <w:t xml:space="preserve"> were analysed to identify publications reporting SNPs associated with increased risk for various classes of cancer. SNPs for each cancer class were extracted from those identified publications and examined against criteria designed to test the validity of</w:t>
-      </w:r>
-      <w:r>
-        <w:t xml:space="preserve"> the reported association.</w:t>
+        <w:t>Up-to-date publication data for all studies recorded in the GWAS Catalog was extracted from the database, the data were analysed to identify publications reporting SNPs associated with increased risk for various classes of cancer. SNPs for each cancer class were extracted from those identified publications and examined against criteria designed to test the validity of the reported association.</w:t>
       </w:r>
     </w:p>
     <w:p>
@@ -2974,11 +2956,15 @@
     <w:name w:val="Author"/>
     <w:next w:val="BodyText"/>
     <w:qFormat/>
+    <w:rsid w:val="007D7F9C"/>
     <w:pPr>
       <w:keepNext/>
       <w:keepLines/>
       <w:jc w:val="center"/>
     </w:pPr>
+    <w:rPr>
+      <w:rFonts w:ascii="Times New Roman" w:hAnsi="Times New Roman"/>
+    </w:rPr>
   </w:style>
   <w:style w:type="paragraph" w:styleId="Date">
     <w:name w:val="Date"/>

</xml_diff>